<commit_message>
Links de mockups y casos de usos detallados, avance de diagrama de clases
</commit_message>
<xml_diff>
--- a/diagramas/Requerimientos.docx
+++ b/diagramas/Requerimientos.docx
@@ -1,32 +1,26 @@
 
 <file path=word/document.xml><?xml version="1.0" encoding="utf-8"?>
-<w:document xmlns:wpc="http://schemas.microsoft.com/office/word/2010/wordprocessingCanvas" xmlns:cx="http://schemas.microsoft.com/office/drawing/2014/chartex" xmlns:cx1="http://schemas.microsoft.com/office/drawing/2015/9/8/chartex" xmlns:cx2="http://schemas.microsoft.com/office/drawing/2015/10/21/chartex" xmlns:cx3="http://schemas.microsoft.com/office/drawing/2016/5/9/chartex" xmlns:cx4="http://schemas.microsoft.com/office/drawing/2016/5/10/chartex" xmlns:cx5="http://schemas.microsoft.com/office/drawing/2016/5/11/chartex" xmlns:cx6="http://schemas.microsoft.com/office/drawing/2016/5/12/chartex" xmlns:cx7="http://schemas.microsoft.com/office/drawing/2016/5/13/chartex" xmlns:cx8="http://schemas.microsoft.com/office/drawing/2016/5/14/chartex" xmlns:mc="http://schemas.openxmlformats.org/markup-compatibility/2006" xmlns:aink="http://schemas.microsoft.com/office/drawing/2016/ink" xmlns:am3d="http://schemas.microsoft.com/office/drawing/2017/model3d" xmlns:o="urn:schemas-microsoft-com:office:office" xmlns:oel="http://schemas.microsoft.com/office/2019/extlst" xmlns:r="http://schemas.openxmlformats.org/officeDocument/2006/relationships" xmlns:m="http://schemas.openxmlformats.org/officeDocument/2006/math" xmlns:v="urn:schemas-microsoft-com:vml" xmlns:wp14="http://schemas.microsoft.com/office/word/2010/wordprocessingDrawing" xmlns:wp="http://schemas.openxmlformats.org/drawingml/2006/wordprocessingDrawing" xmlns:w10="urn:schemas-microsoft-com:office:word" xmlns:w="http://schemas.openxmlformats.org/wordprocessingml/2006/main" xmlns:w14="http://schemas.microsoft.com/office/word/2010/wordml" xmlns:w15="http://schemas.microsoft.com/office/word/2012/wordml" xmlns:w16cex="http://schemas.microsoft.com/office/word/2018/wordml/cex" xmlns:w16cid="http://schemas.microsoft.com/office/word/2016/wordml/cid" xmlns:w16="http://schemas.microsoft.com/office/word/2018/wordml" xmlns:w16sdtdh="http://schemas.microsoft.com/office/word/2020/wordml/sdtdatahash" xmlns:w16se="http://schemas.microsoft.com/office/word/2015/wordml/symex" xmlns:wpg="http://schemas.microsoft.com/office/word/2010/wordprocessingGroup" xmlns:wpi="http://schemas.microsoft.com/office/word/2010/wordprocessingInk" xmlns:wne="http://schemas.microsoft.com/office/word/2006/wordml" xmlns:wps="http://schemas.microsoft.com/office/word/2010/wordprocessingShape" mc:Ignorable="w14 w15 w16se w16cid w16 w16cex w16sdtdh wp14">
+<w:document xmlns:wpc="http://schemas.microsoft.com/office/word/2010/wordprocessingCanvas" xmlns:cx="http://schemas.microsoft.com/office/drawing/2014/chartex" xmlns:cx1="http://schemas.microsoft.com/office/drawing/2015/9/8/chartex" xmlns:cx2="http://schemas.microsoft.com/office/drawing/2015/10/21/chartex" xmlns:cx3="http://schemas.microsoft.com/office/drawing/2016/5/9/chartex" xmlns:cx4="http://schemas.microsoft.com/office/drawing/2016/5/10/chartex" xmlns:cx5="http://schemas.microsoft.com/office/drawing/2016/5/11/chartex" xmlns:cx6="http://schemas.microsoft.com/office/drawing/2016/5/12/chartex" xmlns:cx7="http://schemas.microsoft.com/office/drawing/2016/5/13/chartex" xmlns:cx8="http://schemas.microsoft.com/office/drawing/2016/5/14/chartex" xmlns:mc="http://schemas.openxmlformats.org/markup-compatibility/2006" xmlns:aink="http://schemas.microsoft.com/office/drawing/2016/ink" xmlns:am3d="http://schemas.microsoft.com/office/drawing/2017/model3d" xmlns:o="urn:schemas-microsoft-com:office:office" xmlns:r="http://schemas.openxmlformats.org/officeDocument/2006/relationships" xmlns:m="http://schemas.openxmlformats.org/officeDocument/2006/math" xmlns:v="urn:schemas-microsoft-com:vml" xmlns:wp14="http://schemas.microsoft.com/office/word/2010/wordprocessingDrawing" xmlns:wp="http://schemas.openxmlformats.org/drawingml/2006/wordprocessingDrawing" xmlns:w10="urn:schemas-microsoft-com:office:word" xmlns:w="http://schemas.openxmlformats.org/wordprocessingml/2006/main" xmlns:w14="http://schemas.microsoft.com/office/word/2010/wordml" xmlns:w15="http://schemas.microsoft.com/office/word/2012/wordml" xmlns:w16cid="http://schemas.microsoft.com/office/word/2016/wordml/cid" xmlns:w16se="http://schemas.microsoft.com/office/word/2015/wordml/symex" xmlns:wpg="http://schemas.microsoft.com/office/word/2010/wordprocessingGroup" xmlns:wpi="http://schemas.microsoft.com/office/word/2010/wordprocessingInk" xmlns:wne="http://schemas.microsoft.com/office/word/2006/wordml" xmlns:wps="http://schemas.microsoft.com/office/word/2010/wordprocessingShape" mc:Ignorable="w14 w15 w16se w16cid wp14">
   <w:body>
     <w:p>
       <w:r>
-        <w:rPr/>
-        <w:t xml:space="preserve"> </w:t>
-      </w:r>
-      <w:r>
-        <w:rPr/>
-        <w:t xml:space="preserve"> </w:t>
-      </w:r>
-      <w:r>
-        <w:rPr/>
         <w:t>Requerimientos:</w:t>
       </w:r>
     </w:p>
     <w:p>
       <w:r>
-        <w:t>Pestaña inicial</w:t>
-      </w:r>
-    </w:p>
-    <w:p>
-      <w:pPr>
-        <w:pStyle w:val="Prrafodelista"/>
-        <w:numPr>
-          <w:ilvl w:val="0"/>
-          <w:numId w:val="15"/>
+        <w:t xml:space="preserve">Pantalla </w:t>
+      </w:r>
+      <w:r>
+        <w:t>inicial</w:t>
+      </w:r>
+    </w:p>
+    <w:p>
+      <w:pPr>
+        <w:pStyle w:val="Prrafodelista"/>
+        <w:numPr>
+          <w:ilvl w:val="0"/>
+          <w:numId w:val="16"/>
         </w:numPr>
       </w:pPr>
       <w:r>
@@ -44,7 +38,7 @@
         <w:pStyle w:val="Prrafodelista"/>
         <w:numPr>
           <w:ilvl w:val="0"/>
-          <w:numId w:val="15"/>
+          <w:numId w:val="16"/>
         </w:numPr>
       </w:pPr>
       <w:r>
@@ -59,7 +53,7 @@
         <w:pStyle w:val="Prrafodelista"/>
         <w:numPr>
           <w:ilvl w:val="0"/>
-          <w:numId w:val="15"/>
+          <w:numId w:val="16"/>
         </w:numPr>
       </w:pPr>
       <w:r>
@@ -74,7 +68,143 @@
     </w:p>
     <w:p>
       <w:r>
-        <w:t>Pestaña Crear Cuenta</w:t>
+        <w:t xml:space="preserve">Pantalla </w:t>
+      </w:r>
+      <w:bookmarkStart w:id="0" w:name="_GoBack"/>
+      <w:bookmarkEnd w:id="0"/>
+      <w:r>
+        <w:t>Crear Cuenta</w:t>
+      </w:r>
+    </w:p>
+    <w:p>
+      <w:pPr>
+        <w:pStyle w:val="Prrafodelista"/>
+        <w:numPr>
+          <w:ilvl w:val="0"/>
+          <w:numId w:val="13"/>
+        </w:numPr>
+      </w:pPr>
+      <w:r>
+        <w:t>Agregar información personal</w:t>
+      </w:r>
+      <w:r>
+        <w:t xml:space="preserve"> (nombres, apellidos, correo, celular, fecha de nacimiento, genero, lugar de residencia, información de la cedula).</w:t>
+      </w:r>
+    </w:p>
+    <w:p>
+      <w:pPr>
+        <w:pStyle w:val="Prrafodelista"/>
+        <w:numPr>
+          <w:ilvl w:val="0"/>
+          <w:numId w:val="13"/>
+        </w:numPr>
+      </w:pPr>
+      <w:r>
+        <w:t>Agregar experiencia académica</w:t>
+      </w:r>
+      <w:r>
+        <w:t xml:space="preserve"> (Institución educativa, titulo, disciplina académica, fecha de inicio, fecha final o prevista,</w:t>
+      </w:r>
+      <w:r>
+        <w:t xml:space="preserve"> y</w:t>
+      </w:r>
+      <w:r>
+        <w:t xml:space="preserve"> aptitudes)</w:t>
+      </w:r>
+      <w:r>
+        <w:t>.</w:t>
+      </w:r>
+    </w:p>
+    <w:p>
+      <w:pPr>
+        <w:pStyle w:val="Prrafodelista"/>
+        <w:numPr>
+          <w:ilvl w:val="0"/>
+          <w:numId w:val="13"/>
+        </w:numPr>
+      </w:pPr>
+      <w:r>
+        <w:t>Agregar experiencia laboral</w:t>
+      </w:r>
+      <w:r>
+        <w:t xml:space="preserve"> (cargo, tipo de empleo, nombre de empresa, tipo de ubicación, ubicaciones, fecha de inicio, fecha final</w:t>
+      </w:r>
+      <w:r>
+        <w:t>, sector, y aptitudes</w:t>
+      </w:r>
+      <w:r>
+        <w:t>)</w:t>
+      </w:r>
+      <w:r>
+        <w:t>.</w:t>
+      </w:r>
+    </w:p>
+    <w:p>
+      <w:pPr>
+        <w:pStyle w:val="Prrafodelista"/>
+        <w:numPr>
+          <w:ilvl w:val="0"/>
+          <w:numId w:val="13"/>
+        </w:numPr>
+      </w:pPr>
+      <w:r>
+        <w:t>Subir foto de perfil</w:t>
+      </w:r>
+      <w:r>
+        <w:t>.</w:t>
+      </w:r>
+    </w:p>
+    <w:p>
+      <w:pPr>
+        <w:pStyle w:val="Prrafodelista"/>
+        <w:numPr>
+          <w:ilvl w:val="0"/>
+          <w:numId w:val="13"/>
+        </w:numPr>
+      </w:pPr>
+      <w:r>
+        <w:t xml:space="preserve">Crear </w:t>
+      </w:r>
+      <w:r>
+        <w:t>una arroba</w:t>
+      </w:r>
+      <w:r>
+        <w:t xml:space="preserve"> que no exista.</w:t>
+      </w:r>
+    </w:p>
+    <w:p>
+      <w:pPr>
+        <w:pStyle w:val="Prrafodelista"/>
+        <w:numPr>
+          <w:ilvl w:val="0"/>
+          <w:numId w:val="13"/>
+        </w:numPr>
+      </w:pPr>
+      <w:r>
+        <w:t xml:space="preserve">Crear </w:t>
+      </w:r>
+      <w:r>
+        <w:t>una contraseña</w:t>
+      </w:r>
+      <w:r>
+        <w:t xml:space="preserve"> que cumpla con ciertas condiciones.</w:t>
+      </w:r>
+    </w:p>
+    <w:p>
+      <w:pPr>
+        <w:pStyle w:val="Prrafodelista"/>
+        <w:numPr>
+          <w:ilvl w:val="0"/>
+          <w:numId w:val="13"/>
+        </w:numPr>
+      </w:pPr>
+      <w:r>
+        <w:t>Seleccionar el sector de enfoque.</w:t>
+      </w:r>
+    </w:p>
+    <w:p>
+      <w:r>
+        <w:t>Pestaña Recuperar Contraseña</w:t>
       </w:r>
     </w:p>
     <w:p>
@@ -86,10 +216,10 @@
         </w:numPr>
       </w:pPr>
       <w:r>
-        <w:t>Agregar información personal</w:t>
-      </w:r>
-      <w:r>
-        <w:t xml:space="preserve"> (nombres, apellidos, correo, celular, fecha de nacimiento, genero, lugar de residencia, información de la cedula).</w:t>
+        <w:t>Crear nueva contraseña</w:t>
+      </w:r>
+      <w:r>
+        <w:t>.</w:t>
       </w:r>
     </w:p>
     <w:p>
@@ -101,19 +231,13 @@
         </w:numPr>
       </w:pPr>
       <w:r>
-        <w:t>Agregar experiencia académica</w:t>
-      </w:r>
-      <w:r>
-        <w:t xml:space="preserve"> (Institución educativa, titulo, disciplina académica, fecha de inicio, fecha final o prevista,</w:t>
-      </w:r>
-      <w:r>
-        <w:t xml:space="preserve"> y</w:t>
-      </w:r>
-      <w:r>
-        <w:t xml:space="preserve"> aptitudes)</w:t>
-      </w:r>
-      <w:r>
-        <w:t>.</w:t>
+        <w:t xml:space="preserve">Buscar cuenta por correo, </w:t>
+      </w:r>
+      <w:r>
+        <w:t>teléfono</w:t>
+      </w:r>
+      <w:r>
+        <w:t xml:space="preserve"> o arroba.</w:t>
       </w:r>
     </w:p>
     <w:p>
@@ -125,255 +249,112 @@
         </w:numPr>
       </w:pPr>
       <w:r>
-        <w:t>Agregar experiencia laboral</w:t>
-      </w:r>
-      <w:r>
-        <w:t xml:space="preserve"> (cargo, tipo de empleo, nombre de empresa, tipo de ubicación, ubicaciones, fecha de inicio, fecha final</w:t>
-      </w:r>
-      <w:r>
-        <w:t>, sector, y aptitudes</w:t>
+        <w:t>Digitar un código recibido por correo electrónico o mensaje de texto.</w:t>
+      </w:r>
+    </w:p>
+    <w:p>
+      <w:r>
+        <w:t>Panel principal</w:t>
+      </w:r>
+    </w:p>
+    <w:p>
+      <w:pPr>
+        <w:pStyle w:val="Prrafodelista"/>
+        <w:numPr>
+          <w:ilvl w:val="0"/>
+          <w:numId w:val="2"/>
+        </w:numPr>
+      </w:pPr>
+      <w:r>
+        <w:t>Ir a Mi Cuenta (icono persona).</w:t>
+      </w:r>
+    </w:p>
+    <w:p>
+      <w:pPr>
+        <w:pStyle w:val="Prrafodelista"/>
+        <w:numPr>
+          <w:ilvl w:val="0"/>
+          <w:numId w:val="2"/>
+        </w:numPr>
+      </w:pPr>
+      <w:r>
+        <w:t>Ir a Crear Tarea (icono más).</w:t>
+      </w:r>
+    </w:p>
+    <w:p>
+      <w:pPr>
+        <w:pStyle w:val="Prrafodelista"/>
+        <w:numPr>
+          <w:ilvl w:val="0"/>
+          <w:numId w:val="2"/>
+        </w:numPr>
+      </w:pPr>
+      <w:r>
+        <w:t>Ir a Tareas disponibles (icono ca</w:t>
+      </w:r>
+      <w:r>
+        <w:t>sa (sería conveniente que fuera icono de cartas)</w:t>
+      </w:r>
+      <w:r>
+        <w:t>).</w:t>
+      </w:r>
+    </w:p>
+    <w:p>
+      <w:pPr>
+        <w:pStyle w:val="Prrafodelista"/>
+        <w:numPr>
+          <w:ilvl w:val="0"/>
+          <w:numId w:val="2"/>
+        </w:numPr>
+      </w:pPr>
+      <w:r>
+        <w:t>Ir a Buzón (icono buzón).</w:t>
+      </w:r>
+    </w:p>
+    <w:p>
+      <w:r>
+        <w:t>Pestaña Buzón</w:t>
+      </w:r>
+    </w:p>
+    <w:p>
+      <w:pPr>
+        <w:pStyle w:val="Prrafodelista"/>
+        <w:numPr>
+          <w:ilvl w:val="0"/>
+          <w:numId w:val="11"/>
+        </w:numPr>
+      </w:pPr>
+      <w:r>
+        <w:t xml:space="preserve">Ir a </w:t>
+      </w:r>
+      <w:r>
+        <w:t>(</w:t>
+      </w:r>
+      <w:r>
+        <w:rPr>
+          <w:strike/>
+        </w:rPr>
+        <w:t>Nuevos Seguidores</w:t>
       </w:r>
       <w:r>
         <w:t>)</w:t>
       </w:r>
       <w:r>
-        <w:t>.</w:t>
-      </w:r>
-    </w:p>
-    <w:p>
-      <w:pPr>
-        <w:pStyle w:val="Prrafodelista"/>
-        <w:numPr>
-          <w:ilvl w:val="0"/>
-          <w:numId w:val="12"/>
-        </w:numPr>
-      </w:pPr>
-      <w:r>
-        <w:t>Subir foto de perfil</w:t>
-      </w:r>
-      <w:r>
-        <w:t>.</w:t>
-      </w:r>
-    </w:p>
-    <w:p>
-      <w:pPr>
-        <w:pStyle w:val="Prrafodelista"/>
-        <w:numPr>
-          <w:ilvl w:val="0"/>
-          <w:numId w:val="12"/>
-        </w:numPr>
-      </w:pPr>
-      <w:r>
-        <w:t xml:space="preserve">Crear </w:t>
-      </w:r>
-      <w:r>
-        <w:t>una arroba</w:t>
-      </w:r>
-      <w:r>
-        <w:t xml:space="preserve"> que no exista.</w:t>
-      </w:r>
-    </w:p>
-    <w:p>
-      <w:pPr>
-        <w:pStyle w:val="Prrafodelista"/>
-        <w:numPr>
-          <w:ilvl w:val="0"/>
-          <w:numId w:val="12"/>
-        </w:numPr>
-      </w:pPr>
-      <w:r>
-        <w:t xml:space="preserve">Crear </w:t>
-      </w:r>
-      <w:r>
-        <w:t>una contraseña</w:t>
-      </w:r>
-      <w:r>
-        <w:t xml:space="preserve"> que cumpla con ciertas condiciones.</w:t>
-      </w:r>
-    </w:p>
-    <w:p>
-      <w:pPr>
-        <w:pStyle w:val="Prrafodelista"/>
-        <w:numPr>
-          <w:ilvl w:val="0"/>
-          <w:numId w:val="12"/>
-        </w:numPr>
-      </w:pPr>
-      <w:r>
-        <w:t>Seleccionar el sector de enfoque.</w:t>
-      </w:r>
-    </w:p>
-    <w:p>
-      <w:r>
-        <w:t>Pestaña Recuperar Contraseña</w:t>
-      </w:r>
-    </w:p>
-    <w:p>
-      <w:pPr>
-        <w:pStyle w:val="Prrafodelista"/>
-        <w:numPr>
-          <w:ilvl w:val="0"/>
-          <w:numId w:val="11"/>
-        </w:numPr>
-      </w:pPr>
-      <w:r>
-        <w:t>Crear nueva contraseña</w:t>
-      </w:r>
-      <w:r>
-        <w:t>.</w:t>
-      </w:r>
-    </w:p>
-    <w:p>
-      <w:pPr>
-        <w:pStyle w:val="Prrafodelista"/>
-        <w:numPr>
-          <w:ilvl w:val="0"/>
-          <w:numId w:val="11"/>
-        </w:numPr>
-      </w:pPr>
-      <w:r>
-        <w:t xml:space="preserve">Buscar cuenta por correo, </w:t>
-      </w:r>
-      <w:r>
-        <w:t>teléfono</w:t>
-      </w:r>
-      <w:r>
-        <w:t xml:space="preserve"> o arroba.</w:t>
-      </w:r>
-    </w:p>
-    <w:p>
-      <w:pPr>
-        <w:pStyle w:val="Prrafodelista"/>
-        <w:numPr>
-          <w:ilvl w:val="0"/>
-          <w:numId w:val="11"/>
-        </w:numPr>
-      </w:pPr>
-      <w:r>
-        <w:t>Digitar un código recibido por correo electrónico o mensaje de texto.</w:t>
-      </w:r>
-    </w:p>
-    <w:p>
-      <w:r>
-        <w:t>Panel principal</w:t>
-      </w:r>
-    </w:p>
-    <w:p>
-      <w:pPr>
-        <w:pStyle w:val="Prrafodelista"/>
-        <w:numPr>
-          <w:ilvl w:val="0"/>
-          <w:numId w:val="1"/>
-        </w:numPr>
-      </w:pPr>
-      <w:r>
-        <w:t>Ir a Mi Cuenta (icono persona).</w:t>
-      </w:r>
-    </w:p>
-    <w:p>
-      <w:pPr>
-        <w:pStyle w:val="Prrafodelista"/>
-        <w:numPr>
-          <w:ilvl w:val="0"/>
-          <w:numId w:val="1"/>
-        </w:numPr>
-      </w:pPr>
-      <w:r>
-        <w:t>Ir a Crear Tarea (icono más).</w:t>
-      </w:r>
-    </w:p>
-    <w:p>
-      <w:pPr>
-        <w:pStyle w:val="Prrafodelista"/>
-        <w:numPr>
-          <w:ilvl w:val="0"/>
-          <w:numId w:val="1"/>
-        </w:numPr>
-      </w:pPr>
-      <w:r>
-        <w:t>Ir a Tareas disponibles (icono ca</w:t>
-      </w:r>
-      <w:r>
-        <w:t>sa (sería conveniente que fuera icono de cartas)</w:t>
-      </w:r>
-      <w:r>
-        <w:t>).</w:t>
-      </w:r>
-    </w:p>
-    <w:p>
-      <w:pPr>
-        <w:pStyle w:val="Prrafodelista"/>
-        <w:numPr>
-          <w:ilvl w:val="0"/>
-          <w:numId w:val="1"/>
-        </w:numPr>
-      </w:pPr>
-      <w:r>
-        <w:t>Ir a Buzón (icono buzón).</w:t>
-      </w:r>
-    </w:p>
-    <w:p>
-      <w:r>
-        <w:t>Pestaña Buzón</w:t>
-      </w:r>
-    </w:p>
-    <w:p>
-      <w:pPr>
-        <w:pStyle w:val="Prrafodelista"/>
-        <w:numPr>
-          <w:ilvl w:val="0"/>
-          <w:numId w:val="10"/>
-        </w:numPr>
-        <w:rPr/>
-      </w:pPr>
-      <w:r>
-        <w:rPr/>
-        <w:t xml:space="preserve">Ir a </w:t>
-      </w:r>
-      <w:r>
-        <w:rPr/>
-        <w:t>(</w:t>
+        <w:t xml:space="preserve"> Movimientos </w:t>
+      </w:r>
+      <w:r>
+        <w:t xml:space="preserve">(icono </w:t>
       </w:r>
       <w:r>
         <w:rPr>
-          <w:strike w:val="1"/>
-        </w:rPr>
-        <w:t xml:space="preserve">Nuevos </w:t>
-      </w:r>
-      <w:r>
-        <w:rPr>
-          <w:strike w:val="1"/>
-        </w:rPr>
-        <w:t>Seguidores</w:t>
-      </w:r>
-      <w:r>
-        <w:rPr/>
-        <w:t>)</w:t>
-      </w:r>
-      <w:r>
-        <w:rPr/>
-        <w:t xml:space="preserve"> Movimientos</w:t>
-      </w:r>
-      <w:r>
-        <w:rPr/>
-        <w:t xml:space="preserve"> </w:t>
-      </w:r>
-      <w:r>
-        <w:rPr/>
-        <w:t xml:space="preserve">(icono </w:t>
-      </w:r>
-      <w:r>
-        <w:rPr>
-          <w:strike w:val="1"/>
+          <w:strike/>
         </w:rPr>
         <w:t>grupo</w:t>
       </w:r>
       <w:r>
-        <w:rPr/>
         <w:t xml:space="preserve"> billete</w:t>
       </w:r>
       <w:r>
-        <w:rPr/>
         <w:t>).</w:t>
       </w:r>
     </w:p>
@@ -382,7 +363,7 @@
         <w:pStyle w:val="Prrafodelista"/>
         <w:numPr>
           <w:ilvl w:val="0"/>
-          <w:numId w:val="10"/>
+          <w:numId w:val="11"/>
         </w:numPr>
       </w:pPr>
       <w:r>
@@ -400,7 +381,7 @@
         <w:pStyle w:val="Prrafodelista"/>
         <w:numPr>
           <w:ilvl w:val="0"/>
-          <w:numId w:val="10"/>
+          <w:numId w:val="11"/>
         </w:numPr>
       </w:pPr>
       <w:r>
@@ -412,7 +393,7 @@
         <w:pStyle w:val="Prrafodelista"/>
         <w:numPr>
           <w:ilvl w:val="0"/>
-          <w:numId w:val="10"/>
+          <w:numId w:val="11"/>
         </w:numPr>
       </w:pPr>
       <w:r>
@@ -448,7 +429,7 @@
         <w:pStyle w:val="Prrafodelista"/>
         <w:numPr>
           <w:ilvl w:val="0"/>
-          <w:numId w:val="10"/>
+          <w:numId w:val="11"/>
         </w:numPr>
       </w:pPr>
       <w:r>
@@ -460,7 +441,7 @@
         <w:pStyle w:val="Prrafodelista"/>
         <w:numPr>
           <w:ilvl w:val="0"/>
-          <w:numId w:val="10"/>
+          <w:numId w:val="11"/>
         </w:numPr>
       </w:pPr>
       <w:r>
@@ -472,7 +453,7 @@
         <w:pStyle w:val="Prrafodelista"/>
         <w:numPr>
           <w:ilvl w:val="0"/>
-          <w:numId w:val="10"/>
+          <w:numId w:val="11"/>
         </w:numPr>
       </w:pPr>
       <w:r>
@@ -484,7 +465,7 @@
         <w:pStyle w:val="Prrafodelista"/>
         <w:numPr>
           <w:ilvl w:val="0"/>
-          <w:numId w:val="10"/>
+          <w:numId w:val="11"/>
         </w:numPr>
       </w:pPr>
       <w:r>
@@ -494,12 +475,12 @@
     <w:p>
       <w:pPr>
         <w:rPr>
-          <w:strike w:val="1"/>
+          <w:strike/>
         </w:rPr>
       </w:pPr>
       <w:r>
         <w:rPr>
-          <w:strike w:val="1"/>
+          <w:strike/>
         </w:rPr>
         <w:t>Pestaña Nuevos Seguidores</w:t>
       </w:r>
@@ -509,21 +490,122 @@
         <w:pStyle w:val="Prrafodelista"/>
         <w:numPr>
           <w:ilvl w:val="0"/>
-          <w:numId w:val="9"/>
+          <w:numId w:val="10"/>
         </w:numPr>
         <w:rPr>
-          <w:strike w:val="1"/>
+          <w:strike/>
         </w:rPr>
       </w:pPr>
       <w:r>
         <w:rPr>
-          <w:strike w:val="1"/>
+          <w:strike/>
         </w:rPr>
         <w:t>Visualizar lo siguientes detalles de los seguidores de la última semana:</w:t>
       </w:r>
       <w:r>
-        <w:rPr/>
         <w:t xml:space="preserve"> </w:t>
+      </w:r>
+    </w:p>
+    <w:p>
+      <w:pPr>
+        <w:pStyle w:val="Prrafodelista"/>
+        <w:numPr>
+          <w:ilvl w:val="1"/>
+          <w:numId w:val="10"/>
+        </w:numPr>
+        <w:rPr>
+          <w:strike/>
+        </w:rPr>
+      </w:pPr>
+      <w:r>
+        <w:rPr>
+          <w:strike/>
+        </w:rPr>
+        <w:t xml:space="preserve">Nombre </w:t>
+      </w:r>
+      <w:r>
+        <w:rPr>
+          <w:strike/>
+        </w:rPr>
+        <w:t>del usuar</w:t>
+      </w:r>
+      <w:r>
+        <w:rPr>
+          <w:strike/>
+        </w:rPr>
+        <w:t>io.</w:t>
+      </w:r>
+    </w:p>
+    <w:p>
+      <w:pPr>
+        <w:pStyle w:val="Prrafodelista"/>
+        <w:numPr>
+          <w:ilvl w:val="1"/>
+          <w:numId w:val="10"/>
+        </w:numPr>
+        <w:rPr>
+          <w:strike/>
+        </w:rPr>
+      </w:pPr>
+      <w:r>
+        <w:rPr>
+          <w:strike/>
+        </w:rPr>
+        <w:t>Fecha de seguimiento.</w:t>
+      </w:r>
+    </w:p>
+    <w:p>
+      <w:pPr>
+        <w:pStyle w:val="Prrafodelista"/>
+        <w:numPr>
+          <w:ilvl w:val="0"/>
+          <w:numId w:val="10"/>
+        </w:numPr>
+        <w:rPr>
+          <w:strike/>
+        </w:rPr>
+      </w:pPr>
+      <w:r>
+        <w:rPr>
+          <w:strike/>
+        </w:rPr>
+        <w:t>Ver</w:t>
+      </w:r>
+      <w:r>
+        <w:rPr>
+          <w:strike/>
+        </w:rPr>
+        <w:t xml:space="preserve"> la cuenta de cualquier nuevo seguidor</w:t>
+      </w:r>
+      <w:r>
+        <w:rPr>
+          <w:strike/>
+        </w:rPr>
+        <w:t xml:space="preserve"> dando clic sobre el mensaje</w:t>
+      </w:r>
+      <w:r>
+        <w:rPr>
+          <w:strike/>
+        </w:rPr>
+        <w:t>.</w:t>
+      </w:r>
+    </w:p>
+    <w:p>
+      <w:r>
+        <w:lastRenderedPageBreak/>
+        <w:t>Pestaña Misiones</w:t>
+      </w:r>
+    </w:p>
+    <w:p>
+      <w:pPr>
+        <w:pStyle w:val="Prrafodelista"/>
+        <w:numPr>
+          <w:ilvl w:val="0"/>
+          <w:numId w:val="9"/>
+        </w:numPr>
+      </w:pPr>
+      <w:r>
+        <w:t>Leer los siguientes detalles de cada misión:</w:t>
       </w:r>
     </w:p>
     <w:p>
@@ -533,27 +615,9 @@
           <w:ilvl w:val="1"/>
           <w:numId w:val="9"/>
         </w:numPr>
-        <w:rPr>
-          <w:strike w:val="1"/>
-        </w:rPr>
-      </w:pPr>
-      <w:r>
-        <w:rPr>
-          <w:strike w:val="1"/>
-        </w:rPr>
-        <w:t xml:space="preserve">Nombre </w:t>
-      </w:r>
-      <w:r>
-        <w:rPr>
-          <w:strike w:val="1"/>
-        </w:rPr>
-        <w:t>del usuar</w:t>
-      </w:r>
-      <w:r>
-        <w:rPr>
-          <w:strike w:val="1"/>
-        </w:rPr>
-        <w:t>io.</w:t>
+      </w:pPr>
+      <w:r>
+        <w:t>Condición.</w:t>
       </w:r>
     </w:p>
     <w:p>
@@ -563,235 +627,311 @@
           <w:ilvl w:val="1"/>
           <w:numId w:val="9"/>
         </w:numPr>
+      </w:pPr>
+      <w:r>
+        <w:t>Puntos de recompensa.</w:t>
+      </w:r>
+    </w:p>
+    <w:p>
+      <w:pPr>
+        <w:pStyle w:val="Prrafodelista"/>
+        <w:numPr>
+          <w:ilvl w:val="1"/>
+          <w:numId w:val="9"/>
+        </w:numPr>
+      </w:pPr>
+      <w:r>
+        <w:t>Estado.</w:t>
+      </w:r>
+    </w:p>
+    <w:p>
+      <w:pPr>
+        <w:pStyle w:val="Prrafodelista"/>
+        <w:numPr>
+          <w:ilvl w:val="0"/>
+          <w:numId w:val="9"/>
+        </w:numPr>
+      </w:pPr>
+      <w:r>
+        <w:t>Reclamar los puntos de recompensa en caso de haber completado una misión.</w:t>
+      </w:r>
+    </w:p>
+    <w:p>
+      <w:r>
+        <w:t>Pestaña Notificaciones</w:t>
+      </w:r>
+    </w:p>
+    <w:p>
+      <w:pPr>
+        <w:pStyle w:val="Prrafodelista"/>
+        <w:numPr>
+          <w:ilvl w:val="0"/>
+          <w:numId w:val="8"/>
+        </w:numPr>
+      </w:pPr>
+      <w:r>
+        <w:t>Leer la descripción de la notificación.</w:t>
+      </w:r>
+    </w:p>
+    <w:p>
+      <w:pPr>
+        <w:pStyle w:val="Prrafodelista"/>
+        <w:numPr>
+          <w:ilvl w:val="0"/>
+          <w:numId w:val="8"/>
+        </w:numPr>
+      </w:pPr>
+      <w:r>
+        <w:t xml:space="preserve">Ir a la ventana correspondiente de la notificación (ejemplo: Ir a la ventana de una tarea </w:t>
+      </w:r>
+      <w:proofErr w:type="spellStart"/>
+      <w:r>
+        <w:t>especifica</w:t>
+      </w:r>
+      <w:proofErr w:type="spellEnd"/>
+      <w:r>
+        <w:t xml:space="preserve"> en caso de notificación por calificación).</w:t>
+      </w:r>
+    </w:p>
+    <w:p>
+      <w:r>
+        <w:t>Pestaña Tareas Disponibles</w:t>
+      </w:r>
+    </w:p>
+    <w:p>
+      <w:pPr>
+        <w:pStyle w:val="Prrafodelista"/>
+        <w:numPr>
+          <w:ilvl w:val="0"/>
+          <w:numId w:val="7"/>
+        </w:numPr>
+      </w:pPr>
+      <w:r>
+        <w:t>Leer una tarea representada en una carta.</w:t>
+      </w:r>
+    </w:p>
+    <w:p>
+      <w:pPr>
+        <w:pStyle w:val="Prrafodelista"/>
+        <w:numPr>
+          <w:ilvl w:val="0"/>
+          <w:numId w:val="7"/>
+        </w:numPr>
+      </w:pPr>
+      <w:r>
+        <w:t>Postularse a una tarea.</w:t>
+      </w:r>
+    </w:p>
+    <w:p>
+      <w:pPr>
+        <w:pStyle w:val="Prrafodelista"/>
+        <w:numPr>
+          <w:ilvl w:val="0"/>
+          <w:numId w:val="7"/>
+        </w:numPr>
+      </w:pPr>
+      <w:r>
+        <w:t>Descartar una tarea.</w:t>
+      </w:r>
+    </w:p>
+    <w:p>
+      <w:pPr>
+        <w:pStyle w:val="Prrafodelista"/>
+        <w:numPr>
+          <w:ilvl w:val="0"/>
+          <w:numId w:val="7"/>
+        </w:numPr>
+      </w:pPr>
+      <w:r>
+        <w:t>Guardar una tarea.</w:t>
+      </w:r>
+    </w:p>
+    <w:p>
+      <w:pPr>
+        <w:pStyle w:val="Prrafodelista"/>
+        <w:numPr>
+          <w:ilvl w:val="0"/>
+          <w:numId w:val="7"/>
+        </w:numPr>
+      </w:pPr>
+      <w:r>
         <w:rPr>
-          <w:strike w:val="1"/>
-        </w:rPr>
-      </w:pPr>
-      <w:r>
-        <w:rPr>
-          <w:strike w:val="1"/>
-        </w:rPr>
-        <w:t>Fecha de seguimiento.</w:t>
-      </w:r>
-    </w:p>
-    <w:p>
-      <w:pPr>
-        <w:pStyle w:val="Prrafodelista"/>
-        <w:numPr>
-          <w:ilvl w:val="0"/>
-          <w:numId w:val="9"/>
-        </w:numPr>
-        <w:rPr>
-          <w:strike w:val="1"/>
-        </w:rPr>
-      </w:pPr>
-      <w:r>
-        <w:rPr>
-          <w:strike w:val="1"/>
-        </w:rPr>
-        <w:t>Ver</w:t>
-      </w:r>
-      <w:r>
-        <w:rPr>
-          <w:strike w:val="1"/>
-        </w:rPr>
-        <w:t xml:space="preserve"> la cuenta de cualquier nuevo seguidor</w:t>
-      </w:r>
-      <w:r>
-        <w:rPr>
-          <w:strike w:val="1"/>
-        </w:rPr>
-        <w:t xml:space="preserve"> dando clic sobre el mensaje</w:t>
-      </w:r>
-      <w:r>
-        <w:rPr>
-          <w:strike w:val="1"/>
-        </w:rPr>
-        <w:t>.</w:t>
-      </w:r>
-    </w:p>
-    <w:p>
-      <w:r>
-        <w:t>Pestaña Misiones</w:t>
-      </w:r>
-    </w:p>
-    <w:p>
-      <w:pPr>
-        <w:pStyle w:val="Prrafodelista"/>
-        <w:numPr>
-          <w:ilvl w:val="0"/>
-          <w:numId w:val="8"/>
-        </w:numPr>
-      </w:pPr>
-      <w:r>
-        <w:t>Leer los siguientes detalles de cada misión:</w:t>
-      </w:r>
-    </w:p>
-    <w:p>
-      <w:pPr>
-        <w:pStyle w:val="Prrafodelista"/>
-        <w:numPr>
-          <w:ilvl w:val="1"/>
-          <w:numId w:val="8"/>
-        </w:numPr>
-      </w:pPr>
-      <w:r>
-        <w:t>Condición.</w:t>
-      </w:r>
-    </w:p>
-    <w:p>
-      <w:pPr>
-        <w:pStyle w:val="Prrafodelista"/>
-        <w:numPr>
-          <w:ilvl w:val="1"/>
-          <w:numId w:val="8"/>
-        </w:numPr>
-      </w:pPr>
-      <w:r>
-        <w:t>Puntos de recompensa.</w:t>
-      </w:r>
-    </w:p>
-    <w:p>
-      <w:pPr>
-        <w:pStyle w:val="Prrafodelista"/>
-        <w:numPr>
-          <w:ilvl w:val="1"/>
-          <w:numId w:val="8"/>
-        </w:numPr>
-      </w:pPr>
-      <w:r>
-        <w:t>Estado.</w:t>
-      </w:r>
-    </w:p>
-    <w:p>
-      <w:pPr>
-        <w:pStyle w:val="Prrafodelista"/>
-        <w:numPr>
-          <w:ilvl w:val="0"/>
-          <w:numId w:val="8"/>
-        </w:numPr>
-      </w:pPr>
-      <w:r>
-        <w:t>Reclamar los puntos de recompensa en caso de haber completado una misión.</w:t>
-      </w:r>
-    </w:p>
-    <w:p>
-      <w:r>
-        <w:t>Pestaña Notificaciones</w:t>
-      </w:r>
-    </w:p>
-    <w:p>
-      <w:pPr>
-        <w:pStyle w:val="Prrafodelista"/>
-        <w:numPr>
-          <w:ilvl w:val="0"/>
-          <w:numId w:val="7"/>
-        </w:numPr>
-      </w:pPr>
-      <w:r>
-        <w:t>Leer la descripción de la notificación.</w:t>
-      </w:r>
-    </w:p>
-    <w:p>
-      <w:pPr>
-        <w:pStyle w:val="Prrafodelista"/>
-        <w:numPr>
-          <w:ilvl w:val="0"/>
-          <w:numId w:val="7"/>
-        </w:numPr>
-      </w:pPr>
-      <w:r>
-        <w:t>Ir a la ventana correspondiente de la notificación (ejemplo: Ir a la ventana de una tarea especifica en caso de notificación por calificación).</w:t>
-      </w:r>
-    </w:p>
-    <w:p>
-      <w:r>
-        <w:t>Pestaña Tareas Disponibles</w:t>
-      </w:r>
-    </w:p>
-    <w:p>
-      <w:pPr>
-        <w:pStyle w:val="Prrafodelista"/>
-        <w:numPr>
-          <w:ilvl w:val="0"/>
-          <w:numId w:val="6"/>
-        </w:numPr>
-      </w:pPr>
-      <w:r>
-        <w:t>Leer una tarea representada en una carta.</w:t>
-      </w:r>
-    </w:p>
-    <w:p>
-      <w:pPr>
-        <w:pStyle w:val="Prrafodelista"/>
-        <w:numPr>
-          <w:ilvl w:val="0"/>
-          <w:numId w:val="6"/>
-        </w:numPr>
-      </w:pPr>
-      <w:r>
-        <w:t>Postularse a una tarea.</w:t>
-      </w:r>
-    </w:p>
-    <w:p>
-      <w:pPr>
-        <w:pStyle w:val="Prrafodelista"/>
-        <w:numPr>
-          <w:ilvl w:val="0"/>
-          <w:numId w:val="6"/>
-        </w:numPr>
-      </w:pPr>
-      <w:r>
-        <w:t>Descartar una tarea.</w:t>
-      </w:r>
-    </w:p>
-    <w:p>
-      <w:pPr>
-        <w:pStyle w:val="Prrafodelista"/>
-        <w:numPr>
-          <w:ilvl w:val="0"/>
-          <w:numId w:val="6"/>
-        </w:numPr>
-      </w:pPr>
-      <w:r>
-        <w:t>Guardar una tarea.</w:t>
-      </w:r>
-    </w:p>
-    <w:p>
-      <w:pPr>
-        <w:pStyle w:val="Prrafodelista"/>
-        <w:numPr>
-          <w:ilvl w:val="0"/>
-          <w:numId w:val="6"/>
-        </w:numPr>
-        <w:rPr/>
-      </w:pPr>
-      <w:r>
-        <w:rPr>
-          <w:strike w:val="1"/>
+          <w:strike/>
         </w:rPr>
         <w:t>(</w:t>
       </w:r>
       <w:r>
         <w:rPr>
-          <w:strike w:val="1"/>
+          <w:strike/>
         </w:rPr>
         <w:t>Enviar una tarea por chat</w:t>
       </w:r>
       <w:r>
-        <w:rPr>
-          <w:strike w:val="0"/>
-          <w:dstrike w:val="0"/>
-        </w:rPr>
-        <w:t xml:space="preserve">) Compartir tarea </w:t>
-      </w:r>
-      <w:r>
-        <w:rPr>
-          <w:strike w:val="0"/>
-          <w:dstrike w:val="0"/>
-        </w:rPr>
+        <w:t xml:space="preserve">) Compartir </w:t>
+      </w:r>
+      <w:proofErr w:type="gramStart"/>
+      <w:r>
+        <w:t xml:space="preserve">tarea </w:t>
+      </w:r>
+      <w:r>
         <w:t>.</w:t>
       </w:r>
+      <w:proofErr w:type="gramEnd"/>
+    </w:p>
+    <w:p>
+      <w:pPr>
+        <w:pStyle w:val="Prrafodelista"/>
+        <w:numPr>
+          <w:ilvl w:val="0"/>
+          <w:numId w:val="7"/>
+        </w:numPr>
+      </w:pPr>
+      <w:r>
+        <w:t xml:space="preserve">Ir al perfil del </w:t>
+      </w:r>
+      <w:r>
+        <w:t xml:space="preserve">creador </w:t>
+      </w:r>
+      <w:r>
+        <w:t>de la tarea mostrada dando clic en su foto o nombre.</w:t>
+      </w:r>
+    </w:p>
+    <w:p>
+      <w:pPr>
+        <w:pStyle w:val="Prrafodelista"/>
+        <w:numPr>
+          <w:ilvl w:val="0"/>
+          <w:numId w:val="2"/>
+        </w:numPr>
+      </w:pPr>
+      <w:r>
+        <w:t xml:space="preserve">Ir a la descripción completa de la tarea </w:t>
+      </w:r>
+      <w:r>
+        <w:t xml:space="preserve">dando </w:t>
+      </w:r>
+      <w:proofErr w:type="gramStart"/>
+      <w:r>
+        <w:t xml:space="preserve">clic </w:t>
+      </w:r>
+      <w:r>
+        <w:t xml:space="preserve"> sobre</w:t>
+      </w:r>
+      <w:proofErr w:type="gramEnd"/>
+      <w:r>
+        <w:t xml:space="preserve"> ella.</w:t>
+      </w:r>
+    </w:p>
+    <w:p>
+      <w:pPr>
+        <w:pStyle w:val="Prrafodelista"/>
+        <w:numPr>
+          <w:ilvl w:val="0"/>
+          <w:numId w:val="2"/>
+        </w:numPr>
+      </w:pPr>
+      <w:r>
+        <w:t>Ir a la pestaña de búsqueda dando clic al icono de lupa (esquina superior derecha).</w:t>
+      </w:r>
+    </w:p>
+    <w:p>
+      <w:pPr>
+        <w:pStyle w:val="Prrafodelista"/>
+        <w:numPr>
+          <w:ilvl w:val="0"/>
+          <w:numId w:val="2"/>
+        </w:numPr>
+      </w:pPr>
+      <w:r>
+        <w:t>Mostrar una tarea aleatoria dando clic al icono de flechas cruzadas (esquina superior izquierda).</w:t>
+      </w:r>
+    </w:p>
+    <w:p>
+      <w:pPr>
+        <w:pStyle w:val="Prrafodelista"/>
+        <w:numPr>
+          <w:ilvl w:val="0"/>
+          <w:numId w:val="2"/>
+        </w:numPr>
+      </w:pPr>
+      <w:r>
+        <w:t xml:space="preserve">Filtrar tareas para solo ver las tareas creadas por </w:t>
+      </w:r>
+      <w:proofErr w:type="spellStart"/>
+      <w:r>
+        <w:t>lideres</w:t>
+      </w:r>
+      <w:proofErr w:type="spellEnd"/>
+      <w:r>
+        <w:t xml:space="preserve"> (usuarios seguidos).</w:t>
+      </w:r>
+    </w:p>
+    <w:p>
+      <w:pPr>
+        <w:pStyle w:val="Prrafodelista"/>
+        <w:numPr>
+          <w:ilvl w:val="0"/>
+          <w:numId w:val="2"/>
+        </w:numPr>
+      </w:pPr>
+      <w:r>
+        <w:t>Filtrar tareas para solo</w:t>
+      </w:r>
+      <w:r>
+        <w:t xml:space="preserve"> ver </w:t>
+      </w:r>
+      <w:r>
+        <w:t>las tareas recomendadas (del mismo sector que la cuenta o relativos).</w:t>
+      </w:r>
+      <w:r>
+        <w:t xml:space="preserve"> </w:t>
+      </w:r>
+    </w:p>
+    <w:p>
+      <w:r>
+        <w:t>Pestaña Búsqueda</w:t>
+      </w:r>
+    </w:p>
+    <w:p/>
+    <w:p>
+      <w:r>
+        <w:t>Pestaña Tarea</w:t>
+      </w:r>
+    </w:p>
+    <w:p/>
+    <w:p>
+      <w:r>
+        <w:t>Pestaña Iniciar sesión</w:t>
+      </w:r>
+    </w:p>
+    <w:p>
+      <w:pPr>
+        <w:pStyle w:val="Prrafodelista"/>
+        <w:numPr>
+          <w:ilvl w:val="0"/>
+          <w:numId w:val="1"/>
+        </w:numPr>
+      </w:pPr>
+      <w:r>
+        <w:t>Ingresar correo</w:t>
+      </w:r>
+    </w:p>
+    <w:p>
+      <w:pPr>
+        <w:pStyle w:val="Prrafodelista"/>
+        <w:numPr>
+          <w:ilvl w:val="0"/>
+          <w:numId w:val="1"/>
+        </w:numPr>
+      </w:pPr>
+      <w:r>
+        <w:t>Ingresar contraseña</w:t>
+      </w:r>
+    </w:p>
+    <w:p>
+      <w:r>
+        <w:t>Pestaña Crear Tarea</w:t>
+      </w:r>
     </w:p>
     <w:p>
       <w:pPr>
@@ -802,151 +942,36 @@
         </w:numPr>
       </w:pPr>
       <w:r>
-        <w:t xml:space="preserve">Ir al perfil del </w:t>
-      </w:r>
-      <w:r>
-        <w:t xml:space="preserve">creador </w:t>
-      </w:r>
-      <w:r>
-        <w:t>de la tarea mostrada dando clic en su foto o nombre.</w:t>
-      </w:r>
-    </w:p>
-    <w:p>
-      <w:pPr>
-        <w:pStyle w:val="Prrafodelista"/>
-        <w:numPr>
-          <w:ilvl w:val="0"/>
-          <w:numId w:val="1"/>
-        </w:numPr>
-        <w:rPr/>
-      </w:pPr>
-      <w:r>
-        <w:rPr/>
-        <w:t xml:space="preserve">Ir a la descripción completa de la tarea </w:t>
-      </w:r>
-      <w:r>
-        <w:rPr/>
-        <w:t xml:space="preserve">dando clic </w:t>
-      </w:r>
-      <w:r>
-        <w:rPr/>
-        <w:t xml:space="preserve"> sobre ella.</w:t>
-      </w:r>
-    </w:p>
-    <w:p>
-      <w:pPr>
-        <w:pStyle w:val="Prrafodelista"/>
-        <w:numPr>
-          <w:ilvl w:val="0"/>
-          <w:numId w:val="1"/>
-        </w:numPr>
-      </w:pPr>
-      <w:r>
-        <w:t>Ir a la pestaña de búsqueda dando clic al icono de lupa (esquina superior derecha).</w:t>
-      </w:r>
-    </w:p>
-    <w:p>
-      <w:pPr>
-        <w:pStyle w:val="Prrafodelista"/>
-        <w:numPr>
-          <w:ilvl w:val="0"/>
-          <w:numId w:val="1"/>
-        </w:numPr>
-      </w:pPr>
-      <w:r>
-        <w:t>Mostrar una tarea aleatoria dando clic al icono de flechas cruzadas (esquina superior izquierda).</w:t>
-      </w:r>
-    </w:p>
-    <w:p>
-      <w:pPr>
-        <w:pStyle w:val="Prrafodelista"/>
-        <w:numPr>
-          <w:ilvl w:val="0"/>
-          <w:numId w:val="1"/>
-        </w:numPr>
-      </w:pPr>
-      <w:r>
-        <w:t>Filtrar tareas para solo ver las tareas creadas por lideres (usuarios seguidos).</w:t>
-      </w:r>
-    </w:p>
-    <w:p>
-      <w:pPr>
-        <w:pStyle w:val="Prrafodelista"/>
-        <w:numPr>
-          <w:ilvl w:val="0"/>
-          <w:numId w:val="1"/>
-        </w:numPr>
-        <w:rPr/>
-      </w:pPr>
-      <w:r>
-        <w:rPr/>
-        <w:t>Filtrar tareas para solo</w:t>
-      </w:r>
-      <w:r>
-        <w:rPr/>
-        <w:t xml:space="preserve"> ver </w:t>
-      </w:r>
-      <w:r>
-        <w:rPr/>
-        <w:t>las tareas recomendadas (del mismo sector que la cuenta o relativos).</w:t>
-      </w:r>
-      <w:r>
-        <w:rPr/>
-        <w:t xml:space="preserve"> </w:t>
-      </w:r>
-    </w:p>
-    <w:p>
-      <w:r>
-        <w:t>Pestaña Búsqueda</w:t>
-      </w:r>
-    </w:p>
-    <w:p/>
-    <w:p>
-      <w:r>
-        <w:t>Pestaña Tarea</w:t>
-      </w:r>
-    </w:p>
-    <w:p/>
-    <w:p>
-      <w:pPr>
-        <w:pStyle w:val="Normal"/>
-      </w:pPr>
-      <w:r>
-        <w:rPr/>
-        <w:t>Pestaña Iniciar sesión</w:t>
-      </w:r>
-    </w:p>
-    <w:p>
-      <w:pPr>
-        <w:pStyle w:val="Prrafodelista"/>
-        <w:numPr>
-          <w:ilvl w:val="0"/>
-          <w:numId w:val="17"/>
-        </w:numPr>
-        <w:rPr/>
-      </w:pPr>
-      <w:r>
-        <w:rPr/>
-        <w:t>Ingresar correo</w:t>
-      </w:r>
-    </w:p>
-    <w:p>
-      <w:pPr>
-        <w:pStyle w:val="Prrafodelista"/>
-        <w:numPr>
-          <w:ilvl w:val="0"/>
-          <w:numId w:val="17"/>
-        </w:numPr>
-        <w:rPr/>
-      </w:pPr>
-      <w:r>
-        <w:rPr/>
-        <w:t>Ingresar contraseña</w:t>
-      </w:r>
-    </w:p>
-    <w:p>
-      <w:r>
-        <w:t>Pestaña Crear Tarea</w:t>
+        <w:t>Escribir el título, presupuesto y sector de la tarea.</w:t>
+      </w:r>
+    </w:p>
+    <w:p>
+      <w:pPr>
+        <w:pStyle w:val="Prrafodelista"/>
+        <w:numPr>
+          <w:ilvl w:val="0"/>
+          <w:numId w:val="6"/>
+        </w:numPr>
+      </w:pPr>
+      <w:r>
+        <w:t>Agregar uno o más requerimientos y una o más ubicaciones a la tarea.</w:t>
+      </w:r>
+    </w:p>
+    <w:p>
+      <w:pPr>
+        <w:pStyle w:val="Prrafodelista"/>
+        <w:numPr>
+          <w:ilvl w:val="0"/>
+          <w:numId w:val="6"/>
+        </w:numPr>
+      </w:pPr>
+      <w:r>
+        <w:t>Seleccionar el Rank mínimo y el tipo de ubicación (virtual, presencial, hibrido).</w:t>
+      </w:r>
+    </w:p>
+    <w:p>
+      <w:r>
+        <w:t>Pestaña Mi cuenta</w:t>
       </w:r>
     </w:p>
     <w:p>
@@ -958,7 +983,7 @@
         </w:numPr>
       </w:pPr>
       <w:r>
-        <w:t>Escribir el título, presupuesto y sector de la tarea.</w:t>
+        <w:t>Ver foto de perfil, nombre, arroba y sector.</w:t>
       </w:r>
     </w:p>
     <w:p>
@@ -970,7 +995,7 @@
         </w:numPr>
       </w:pPr>
       <w:r>
-        <w:t>Agregar uno o más requerimientos y una o más ubicaciones a la tarea.</w:t>
+        <w:t>Ver la cantidad de seguidores.</w:t>
       </w:r>
     </w:p>
     <w:p>
@@ -982,12 +1007,163 @@
         </w:numPr>
       </w:pPr>
       <w:r>
-        <w:t>Seleccionar el Rank mínimo y el tipo de ubicación (virtual, presencial, hibrido).</w:t>
-      </w:r>
-    </w:p>
-    <w:p>
-      <w:r>
-        <w:t>Pestaña Mi cuenta</w:t>
+        <w:t xml:space="preserve">Ver la cantidad de </w:t>
+      </w:r>
+      <w:proofErr w:type="spellStart"/>
+      <w:r>
+        <w:t>lideres</w:t>
+      </w:r>
+      <w:proofErr w:type="spellEnd"/>
+      <w:r>
+        <w:t>.</w:t>
+      </w:r>
+    </w:p>
+    <w:p>
+      <w:pPr>
+        <w:pStyle w:val="Prrafodelista"/>
+        <w:numPr>
+          <w:ilvl w:val="0"/>
+          <w:numId w:val="5"/>
+        </w:numPr>
+      </w:pPr>
+      <w:r>
+        <w:lastRenderedPageBreak/>
+        <w:t>Ver la lista de seguidores dando clic a la cantidad de seguidores.</w:t>
+      </w:r>
+    </w:p>
+    <w:p>
+      <w:pPr>
+        <w:pStyle w:val="Prrafodelista"/>
+        <w:numPr>
+          <w:ilvl w:val="0"/>
+          <w:numId w:val="5"/>
+        </w:numPr>
+      </w:pPr>
+      <w:r>
+        <w:t xml:space="preserve">Ver la lista de </w:t>
+      </w:r>
+      <w:proofErr w:type="spellStart"/>
+      <w:r>
+        <w:t>lideres</w:t>
+      </w:r>
+      <w:proofErr w:type="spellEnd"/>
+      <w:r>
+        <w:t xml:space="preserve"> dando clic a la cantidad de </w:t>
+      </w:r>
+      <w:proofErr w:type="spellStart"/>
+      <w:r>
+        <w:t>lideres</w:t>
+      </w:r>
+      <w:proofErr w:type="spellEnd"/>
+      <w:r>
+        <w:t>.</w:t>
+      </w:r>
+    </w:p>
+    <w:p>
+      <w:pPr>
+        <w:pStyle w:val="Prrafodelista"/>
+        <w:numPr>
+          <w:ilvl w:val="0"/>
+          <w:numId w:val="5"/>
+        </w:numPr>
+      </w:pPr>
+      <w:r>
+        <w:t xml:space="preserve">Ver el rango actual, los puntos, y el promedio de calificaciones </w:t>
+      </w:r>
+      <w:r>
+        <w:t>de acuerdo con</w:t>
+      </w:r>
+      <w:r>
+        <w:t xml:space="preserve"> los trabajos aceptados finalizados.</w:t>
+      </w:r>
+    </w:p>
+    <w:p>
+      <w:pPr>
+        <w:pStyle w:val="Prrafodelista"/>
+        <w:numPr>
+          <w:ilvl w:val="0"/>
+          <w:numId w:val="5"/>
+        </w:numPr>
+      </w:pPr>
+      <w:r>
+        <w:t>Ver foto de perfil dando clic sobre esta.</w:t>
+      </w:r>
+    </w:p>
+    <w:p>
+      <w:pPr>
+        <w:pStyle w:val="Prrafodelista"/>
+        <w:numPr>
+          <w:ilvl w:val="0"/>
+          <w:numId w:val="5"/>
+        </w:numPr>
+      </w:pPr>
+      <w:r>
+        <w:t>Ir a pestaña Mis Tareas</w:t>
+      </w:r>
+    </w:p>
+    <w:p>
+      <w:pPr>
+        <w:pStyle w:val="Prrafodelista"/>
+        <w:numPr>
+          <w:ilvl w:val="0"/>
+          <w:numId w:val="5"/>
+        </w:numPr>
+      </w:pPr>
+      <w:r>
+        <w:t>Ir a pestaña Mi Información</w:t>
+      </w:r>
+    </w:p>
+    <w:p>
+      <w:pPr>
+        <w:pStyle w:val="Prrafodelista"/>
+        <w:numPr>
+          <w:ilvl w:val="0"/>
+          <w:numId w:val="5"/>
+        </w:numPr>
+      </w:pPr>
+      <w:r>
+        <w:t>Ir a pestaña Pedidos y Pagos</w:t>
+      </w:r>
+    </w:p>
+    <w:p>
+      <w:pPr>
+        <w:pStyle w:val="Prrafodelista"/>
+        <w:numPr>
+          <w:ilvl w:val="0"/>
+          <w:numId w:val="5"/>
+        </w:numPr>
+      </w:pPr>
+      <w:r>
+        <w:t>Ir a pestaña Configuración</w:t>
+      </w:r>
+    </w:p>
+    <w:p>
+      <w:pPr>
+        <w:pStyle w:val="Prrafodelista"/>
+        <w:numPr>
+          <w:ilvl w:val="0"/>
+          <w:numId w:val="5"/>
+        </w:numPr>
+      </w:pPr>
+      <w:r>
+        <w:t>Cerrar sesión.</w:t>
+      </w:r>
+    </w:p>
+    <w:p>
+      <w:pPr>
+        <w:pStyle w:val="Prrafodelista"/>
+        <w:numPr>
+          <w:ilvl w:val="0"/>
+          <w:numId w:val="5"/>
+        </w:numPr>
+      </w:pPr>
+      <w:r>
+        <w:t>Ir a pestaña Ayuda.</w:t>
+      </w:r>
+    </w:p>
+    <w:p>
+      <w:r>
+        <w:t>Pestaña Mis Tareas</w:t>
       </w:r>
     </w:p>
     <w:p>
@@ -999,7 +1175,48 @@
         </w:numPr>
       </w:pPr>
       <w:r>
-        <w:t>Ver foto de perfil, nombre, arroba y sector.</w:t>
+        <w:t xml:space="preserve">Ver una tabla tipo </w:t>
+      </w:r>
+      <w:r>
+        <w:t>“</w:t>
+      </w:r>
+      <w:proofErr w:type="spellStart"/>
+      <w:r>
+        <w:t>to</w:t>
+      </w:r>
+      <w:proofErr w:type="spellEnd"/>
+      <w:r>
+        <w:t>-do</w:t>
+      </w:r>
+      <w:r>
+        <w:t>”</w:t>
+      </w:r>
+      <w:r>
+        <w:t xml:space="preserve"> de las tareas creadas en 3 </w:t>
+      </w:r>
+      <w:r>
+        <w:t>categorías</w:t>
+      </w:r>
+      <w:r>
+        <w:t xml:space="preserve"> (No iniciada</w:t>
+      </w:r>
+      <w:r>
+        <w:t>s</w:t>
+      </w:r>
+      <w:r>
+        <w:t>, En progreso, Hec</w:t>
+      </w:r>
+      <w:r>
+        <w:t>ha</w:t>
+      </w:r>
+      <w:r>
+        <w:t>s</w:t>
+      </w:r>
+      <w:r>
+        <w:t>)</w:t>
+      </w:r>
+      <w:r>
+        <w:t>.</w:t>
       </w:r>
     </w:p>
     <w:p>
@@ -1011,7 +1228,15 @@
         </w:numPr>
       </w:pPr>
       <w:r>
-        <w:t>Ver la cantidad de seguidores.</w:t>
+        <w:t>Ver una tabla tipo “</w:t>
+      </w:r>
+      <w:proofErr w:type="spellStart"/>
+      <w:r>
+        <w:t>to</w:t>
+      </w:r>
+      <w:proofErr w:type="spellEnd"/>
+      <w:r>
+        <w:t>-do” de las tareas aceptadas en 3 categorías (No iniciadas, En progreso, Hechas).</w:t>
       </w:r>
     </w:p>
     <w:p>
@@ -1023,7 +1248,7 @@
         </w:numPr>
       </w:pPr>
       <w:r>
-        <w:t>Ver la cantidad de lideres.</w:t>
+        <w:t>Ver un par de tareas guardadas y poder deslizar de un lado a otro para ver más o volver a ver.</w:t>
       </w:r>
     </w:p>
     <w:p>
@@ -1035,61 +1260,55 @@
         </w:numPr>
       </w:pPr>
       <w:r>
-        <w:t>Ver la lista de seguidores dando clic a la cantidad de seguidores.</w:t>
-      </w:r>
-    </w:p>
-    <w:p>
-      <w:pPr>
-        <w:pStyle w:val="Prrafodelista"/>
-        <w:numPr>
-          <w:ilvl w:val="0"/>
+        <w:t>Leer los siguientes datos de cada tarea entablada en tareas creadas o emparejada en tareas guardadas:</w:t>
+      </w:r>
+    </w:p>
+    <w:p>
+      <w:pPr>
+        <w:pStyle w:val="Prrafodelista"/>
+        <w:numPr>
+          <w:ilvl w:val="1"/>
           <w:numId w:val="4"/>
         </w:numPr>
       </w:pPr>
       <w:r>
-        <w:t>Ver la lista de lideres dando clic a la cantidad de lideres.</w:t>
-      </w:r>
-    </w:p>
-    <w:p>
-      <w:pPr>
-        <w:pStyle w:val="Prrafodelista"/>
-        <w:numPr>
-          <w:ilvl w:val="0"/>
+        <w:t>Titulo</w:t>
+      </w:r>
+    </w:p>
+    <w:p>
+      <w:pPr>
+        <w:pStyle w:val="Prrafodelista"/>
+        <w:numPr>
+          <w:ilvl w:val="1"/>
           <w:numId w:val="4"/>
         </w:numPr>
       </w:pPr>
       <w:r>
-        <w:t xml:space="preserve">Ver el rango actual, los puntos, y el promedio de calificaciones </w:t>
-      </w:r>
-      <w:r>
-        <w:t>de acuerdo con</w:t>
-      </w:r>
-      <w:r>
-        <w:t xml:space="preserve"> los trabajos aceptados finalizados.</w:t>
-      </w:r>
-    </w:p>
-    <w:p>
-      <w:pPr>
-        <w:pStyle w:val="Prrafodelista"/>
-        <w:numPr>
-          <w:ilvl w:val="0"/>
+        <w:t>Sector</w:t>
+      </w:r>
+    </w:p>
+    <w:p>
+      <w:pPr>
+        <w:pStyle w:val="Prrafodelista"/>
+        <w:numPr>
+          <w:ilvl w:val="1"/>
           <w:numId w:val="4"/>
         </w:numPr>
       </w:pPr>
       <w:r>
-        <w:t>Ver foto de perfil dando clic sobre esta.</w:t>
-      </w:r>
-    </w:p>
-    <w:p>
-      <w:pPr>
-        <w:pStyle w:val="Prrafodelista"/>
-        <w:numPr>
-          <w:ilvl w:val="0"/>
+        <w:t>Presupuesto</w:t>
+      </w:r>
+    </w:p>
+    <w:p>
+      <w:pPr>
+        <w:pStyle w:val="Prrafodelista"/>
+        <w:numPr>
+          <w:ilvl w:val="1"/>
           <w:numId w:val="4"/>
         </w:numPr>
       </w:pPr>
       <w:r>
-        <w:t>Ir a pestaña Mis Tareas</w:t>
+        <w:t>Fecha Plazo</w:t>
       </w:r>
     </w:p>
     <w:p>
@@ -1101,60 +1320,92 @@
         </w:numPr>
       </w:pPr>
       <w:r>
-        <w:t>Ir a pestaña Mi Información</w:t>
-      </w:r>
-    </w:p>
-    <w:p>
-      <w:pPr>
-        <w:pStyle w:val="Prrafodelista"/>
-        <w:numPr>
-          <w:ilvl w:val="0"/>
+        <w:t>Leer los siguientes datos de cada tarea entablada en tareas aceptadas:</w:t>
+      </w:r>
+    </w:p>
+    <w:p>
+      <w:pPr>
+        <w:pStyle w:val="Prrafodelista"/>
+        <w:numPr>
+          <w:ilvl w:val="1"/>
           <w:numId w:val="4"/>
         </w:numPr>
       </w:pPr>
       <w:r>
-        <w:t>Ir a pestaña Pedidos y Pagos</w:t>
-      </w:r>
-    </w:p>
-    <w:p>
-      <w:pPr>
-        <w:pStyle w:val="Prrafodelista"/>
-        <w:numPr>
-          <w:ilvl w:val="0"/>
+        <w:t>Titulo</w:t>
+      </w:r>
+    </w:p>
+    <w:p>
+      <w:pPr>
+        <w:pStyle w:val="Prrafodelista"/>
+        <w:numPr>
+          <w:ilvl w:val="1"/>
           <w:numId w:val="4"/>
         </w:numPr>
       </w:pPr>
       <w:r>
-        <w:t>Ir a pestaña Configuración</w:t>
-      </w:r>
-    </w:p>
-    <w:p>
-      <w:pPr>
-        <w:pStyle w:val="Prrafodelista"/>
-        <w:numPr>
-          <w:ilvl w:val="0"/>
+        <w:t>Sector</w:t>
+      </w:r>
+    </w:p>
+    <w:p>
+      <w:pPr>
+        <w:pStyle w:val="Prrafodelista"/>
+        <w:numPr>
+          <w:ilvl w:val="1"/>
           <w:numId w:val="4"/>
         </w:numPr>
       </w:pPr>
       <w:r>
-        <w:t>Cerrar sesión.</w:t>
-      </w:r>
-    </w:p>
-    <w:p>
-      <w:pPr>
-        <w:pStyle w:val="Prrafodelista"/>
-        <w:numPr>
-          <w:ilvl w:val="0"/>
+        <w:t>Usuario creador</w:t>
+      </w:r>
+    </w:p>
+    <w:p>
+      <w:pPr>
+        <w:pStyle w:val="Prrafodelista"/>
+        <w:numPr>
+          <w:ilvl w:val="1"/>
           <w:numId w:val="4"/>
         </w:numPr>
       </w:pPr>
       <w:r>
-        <w:t>Ir a pestaña Ayuda.</w:t>
-      </w:r>
-    </w:p>
-    <w:p>
-      <w:r>
-        <w:t>Pestaña Mis Tareas</w:t>
+        <w:t>Presupuesto</w:t>
+      </w:r>
+    </w:p>
+    <w:p>
+      <w:pPr>
+        <w:pStyle w:val="Prrafodelista"/>
+        <w:numPr>
+          <w:ilvl w:val="1"/>
+          <w:numId w:val="4"/>
+        </w:numPr>
+      </w:pPr>
+      <w:r>
+        <w:t>Fecha Plazo</w:t>
+      </w:r>
+    </w:p>
+    <w:p>
+      <w:pPr>
+        <w:pStyle w:val="Prrafodelista"/>
+        <w:numPr>
+          <w:ilvl w:val="0"/>
+          <w:numId w:val="4"/>
+        </w:numPr>
+      </w:pPr>
+      <w:r>
+        <w:t xml:space="preserve">Ir a la pestaña de tarea de una tarea </w:t>
+      </w:r>
+      <w:proofErr w:type="spellStart"/>
+      <w:r>
+        <w:t>especifica</w:t>
+      </w:r>
+      <w:proofErr w:type="spellEnd"/>
+      <w:r>
+        <w:t xml:space="preserve"> dándole clic.</w:t>
+      </w:r>
+    </w:p>
+    <w:p>
+      <w:r>
+        <w:t>Pestaña Mi Información</w:t>
       </w:r>
     </w:p>
     <w:p>
@@ -1166,43 +1417,10 @@
         </w:numPr>
       </w:pPr>
       <w:r>
-        <w:t xml:space="preserve">Ver una tabla tipo </w:t>
-      </w:r>
-      <w:r>
-        <w:t>“</w:t>
-      </w:r>
-      <w:r>
-        <w:t>to-do</w:t>
-      </w:r>
-      <w:r>
-        <w:t>”</w:t>
-      </w:r>
-      <w:r>
-        <w:t xml:space="preserve"> de las tareas creadas en 3 </w:t>
-      </w:r>
-      <w:r>
-        <w:t>categorías</w:t>
-      </w:r>
-      <w:r>
-        <w:t xml:space="preserve"> (No iniciada</w:t>
-      </w:r>
-      <w:r>
-        <w:t>s</w:t>
-      </w:r>
-      <w:r>
-        <w:t>, En progreso, Hec</w:t>
-      </w:r>
-      <w:r>
-        <w:t>ha</w:t>
-      </w:r>
-      <w:r>
-        <w:t>s</w:t>
-      </w:r>
-      <w:r>
-        <w:t>)</w:t>
-      </w:r>
-      <w:r>
-        <w:t>.</w:t>
+        <w:t xml:space="preserve">Ver </w:t>
+      </w:r>
+      <w:r>
+        <w:t>la Información Personal (nombres, apellidos, correo, celular, fecha de nacimiento, genero, lugar de residencia, información de la cedula, sector de enfoque, arroba).</w:t>
       </w:r>
     </w:p>
     <w:p>
@@ -1214,7 +1432,7 @@
         </w:numPr>
       </w:pPr>
       <w:r>
-        <w:t>Ver una tabla tipo “to-do” de las tareas aceptadas en 3 categorías (No iniciadas, En progreso, Hechas).</w:t>
+        <w:t>Editar Información Personal (nombres, apellidos, correo, celular, fecha de nacimiento, genero, lugar de residencia, información de la cedula, sector de enfoque, arroba).</w:t>
       </w:r>
     </w:p>
     <w:p>
@@ -1226,7 +1444,7 @@
         </w:numPr>
       </w:pPr>
       <w:r>
-        <w:t>Ver un par de tareas guardadas y poder deslizar de un lado a otro para ver más o volver a ver.</w:t>
+        <w:t>Ver cada experiencia académica (Institución educativa, titulo, disciplina académica, fecha de inicio, fecha final o prevista, y aptitudes).</w:t>
       </w:r>
     </w:p>
     <w:p>
@@ -1238,223 +1456,35 @@
         </w:numPr>
       </w:pPr>
       <w:r>
-        <w:t>Leer los siguientes datos de cada tarea entablada en tareas creadas o emparejada en tareas guardadas:</w:t>
-      </w:r>
-    </w:p>
-    <w:p>
-      <w:pPr>
-        <w:pStyle w:val="Prrafodelista"/>
-        <w:numPr>
-          <w:ilvl w:val="1"/>
+        <w:t>Editar alguna experiencia académica (Institución educativa, titulo, disciplina académica, fecha de inicio, fecha final o prevista, y aptitudes).</w:t>
+      </w:r>
+    </w:p>
+    <w:p>
+      <w:pPr>
+        <w:pStyle w:val="Prrafodelista"/>
+        <w:numPr>
+          <w:ilvl w:val="0"/>
           <w:numId w:val="3"/>
         </w:numPr>
       </w:pPr>
       <w:r>
-        <w:t>Titulo</w:t>
-      </w:r>
-    </w:p>
-    <w:p>
-      <w:pPr>
-        <w:pStyle w:val="Prrafodelista"/>
-        <w:numPr>
-          <w:ilvl w:val="1"/>
+        <w:t>Ver cada experiencia laboral (cargo, tipo de empleo, nombre de empresa, tipo de ubicación, ubicaciones, fecha de inicio, fecha final, sector, y aptitudes).</w:t>
+      </w:r>
+    </w:p>
+    <w:p>
+      <w:pPr>
+        <w:pStyle w:val="Prrafodelista"/>
+        <w:numPr>
+          <w:ilvl w:val="0"/>
           <w:numId w:val="3"/>
         </w:numPr>
       </w:pPr>
       <w:r>
-        <w:t>Sector</w:t>
-      </w:r>
-    </w:p>
-    <w:p>
-      <w:pPr>
-        <w:pStyle w:val="Prrafodelista"/>
-        <w:numPr>
-          <w:ilvl w:val="1"/>
-          <w:numId w:val="3"/>
-        </w:numPr>
-      </w:pPr>
-      <w:r>
-        <w:t>Presupuesto</w:t>
-      </w:r>
-    </w:p>
-    <w:p>
-      <w:pPr>
-        <w:pStyle w:val="Prrafodelista"/>
-        <w:numPr>
-          <w:ilvl w:val="1"/>
-          <w:numId w:val="3"/>
-        </w:numPr>
-      </w:pPr>
-      <w:r>
-        <w:t>Fecha Plazo</w:t>
-      </w:r>
-    </w:p>
-    <w:p>
-      <w:pPr>
-        <w:pStyle w:val="Prrafodelista"/>
-        <w:numPr>
-          <w:ilvl w:val="0"/>
-          <w:numId w:val="3"/>
-        </w:numPr>
-      </w:pPr>
-      <w:r>
-        <w:t>Leer los siguientes datos de cada tarea entablada en tareas aceptadas:</w:t>
-      </w:r>
-    </w:p>
-    <w:p>
-      <w:pPr>
-        <w:pStyle w:val="Prrafodelista"/>
-        <w:numPr>
-          <w:ilvl w:val="1"/>
-          <w:numId w:val="3"/>
-        </w:numPr>
-      </w:pPr>
-      <w:r>
-        <w:t>Titulo</w:t>
-      </w:r>
-    </w:p>
-    <w:p>
-      <w:pPr>
-        <w:pStyle w:val="Prrafodelista"/>
-        <w:numPr>
-          <w:ilvl w:val="1"/>
-          <w:numId w:val="3"/>
-        </w:numPr>
-      </w:pPr>
-      <w:r>
-        <w:t>Sector</w:t>
-      </w:r>
-    </w:p>
-    <w:p>
-      <w:pPr>
-        <w:pStyle w:val="Prrafodelista"/>
-        <w:numPr>
-          <w:ilvl w:val="1"/>
-          <w:numId w:val="3"/>
-        </w:numPr>
-      </w:pPr>
-      <w:r>
-        <w:t>Usuario creador</w:t>
-      </w:r>
-    </w:p>
-    <w:p>
-      <w:pPr>
-        <w:pStyle w:val="Prrafodelista"/>
-        <w:numPr>
-          <w:ilvl w:val="1"/>
-          <w:numId w:val="3"/>
-        </w:numPr>
-      </w:pPr>
-      <w:r>
-        <w:t>Presupuesto</w:t>
-      </w:r>
-    </w:p>
-    <w:p>
-      <w:pPr>
-        <w:pStyle w:val="Prrafodelista"/>
-        <w:numPr>
-          <w:ilvl w:val="1"/>
-          <w:numId w:val="3"/>
-        </w:numPr>
-      </w:pPr>
-      <w:r>
-        <w:t>Fecha Plazo</w:t>
-      </w:r>
-    </w:p>
-    <w:p>
-      <w:pPr>
-        <w:pStyle w:val="Prrafodelista"/>
-        <w:numPr>
-          <w:ilvl w:val="0"/>
-          <w:numId w:val="3"/>
-        </w:numPr>
-      </w:pPr>
-      <w:r>
-        <w:t>Ir a la pestaña de tarea de una tarea especifica dándole clic.</w:t>
-      </w:r>
-    </w:p>
-    <w:p>
-      <w:r>
-        <w:t>Pestaña Mi Información</w:t>
-      </w:r>
-    </w:p>
-    <w:p>
-      <w:pPr>
-        <w:pStyle w:val="Prrafodelista"/>
-        <w:numPr>
-          <w:ilvl w:val="0"/>
-          <w:numId w:val="2"/>
-        </w:numPr>
-      </w:pPr>
-      <w:r>
-        <w:t xml:space="preserve">Ver </w:t>
-      </w:r>
-      <w:r>
-        <w:t>la Información Personal (nombres, apellidos, correo, celular, fecha de nacimiento, genero, lugar de residencia, información de la cedula, sector de enfoque, arroba).</w:t>
-      </w:r>
-    </w:p>
-    <w:p>
-      <w:pPr>
-        <w:pStyle w:val="Prrafodelista"/>
-        <w:numPr>
-          <w:ilvl w:val="0"/>
-          <w:numId w:val="2"/>
-        </w:numPr>
-      </w:pPr>
-      <w:r>
-        <w:t>Editar Información Personal (nombres, apellidos, correo, celular, fecha de nacimiento, genero, lugar de residencia, información de la cedula, sector de enfoque, arroba).</w:t>
-      </w:r>
-    </w:p>
-    <w:p>
-      <w:pPr>
-        <w:pStyle w:val="Prrafodelista"/>
-        <w:numPr>
-          <w:ilvl w:val="0"/>
-          <w:numId w:val="2"/>
-        </w:numPr>
-      </w:pPr>
-      <w:r>
-        <w:t>Ver cada experiencia académica (Institución educativa, titulo, disciplina académica, fecha de inicio, fecha final o prevista, y aptitudes).</w:t>
-      </w:r>
-    </w:p>
-    <w:p>
-      <w:pPr>
-        <w:pStyle w:val="Prrafodelista"/>
-        <w:numPr>
-          <w:ilvl w:val="0"/>
-          <w:numId w:val="2"/>
-        </w:numPr>
-      </w:pPr>
-      <w:r>
-        <w:t>Editar alguna experiencia académica (Institución educativa, titulo, disciplina académica, fecha de inicio, fecha final o prevista, y aptitudes).</w:t>
-      </w:r>
-    </w:p>
-    <w:p>
-      <w:pPr>
-        <w:pStyle w:val="Prrafodelista"/>
-        <w:numPr>
-          <w:ilvl w:val="0"/>
-          <w:numId w:val="2"/>
-        </w:numPr>
-      </w:pPr>
-      <w:r>
-        <w:t>Ver cada experiencia laboral (cargo, tipo de empleo, nombre de empresa, tipo de ubicación, ubicaciones, fecha de inicio, fecha final, sector, y aptitudes).</w:t>
-      </w:r>
-    </w:p>
-    <w:p>
-      <w:pPr>
-        <w:pStyle w:val="Prrafodelista"/>
-        <w:numPr>
-          <w:ilvl w:val="0"/>
-          <w:numId w:val="2"/>
-        </w:numPr>
-      </w:pPr>
-      <w:r>
         <w:t>Editar alguna experiencia laboral (cargo, tipo de empleo, nombre de empresa, tipo de ubicación, ubicaciones, fecha de inicio, fecha final, sector, y aptitudes).</w:t>
       </w:r>
     </w:p>
     <w:sectPr>
-      <w:pgSz w:w="11906" w:h="16838" w:orient="portrait"/>
+      <w:pgSz w:w="11906" w:h="16838"/>
       <w:pgMar w:top="1440" w:right="1440" w:bottom="1440" w:left="1440" w:header="720" w:footer="720" w:gutter="0"/>
       <w:cols w:space="720"/>
       <w:docGrid w:linePitch="360"/>
@@ -1464,119 +1494,7 @@
 </file>
 
 <file path=word/numbering.xml><?xml version="1.0" encoding="utf-8"?>
-<w:numbering xmlns:wpc="http://schemas.microsoft.com/office/word/2010/wordprocessingCanvas" xmlns:cx="http://schemas.microsoft.com/office/drawing/2014/chartex" xmlns:cx1="http://schemas.microsoft.com/office/drawing/2015/9/8/chartex" xmlns:cx2="http://schemas.microsoft.com/office/drawing/2015/10/21/chartex" xmlns:cx3="http://schemas.microsoft.com/office/drawing/2016/5/9/chartex" xmlns:cx4="http://schemas.microsoft.com/office/drawing/2016/5/10/chartex" xmlns:cx5="http://schemas.microsoft.com/office/drawing/2016/5/11/chartex" xmlns:cx6="http://schemas.microsoft.com/office/drawing/2016/5/12/chartex" xmlns:cx7="http://schemas.microsoft.com/office/drawing/2016/5/13/chartex" xmlns:cx8="http://schemas.microsoft.com/office/drawing/2016/5/14/chartex" xmlns:mc="http://schemas.openxmlformats.org/markup-compatibility/2006" xmlns:aink="http://schemas.microsoft.com/office/drawing/2016/ink" xmlns:am3d="http://schemas.microsoft.com/office/drawing/2017/model3d" xmlns:o="urn:schemas-microsoft-com:office:office" xmlns:oel="http://schemas.microsoft.com/office/2019/extlst" xmlns:r="http://schemas.openxmlformats.org/officeDocument/2006/relationships" xmlns:m="http://schemas.openxmlformats.org/officeDocument/2006/math" xmlns:v="urn:schemas-microsoft-com:vml" xmlns:wp14="http://schemas.microsoft.com/office/word/2010/wordprocessingDrawing" xmlns:wp="http://schemas.openxmlformats.org/drawingml/2006/wordprocessingDrawing" xmlns:w10="urn:schemas-microsoft-com:office:word" xmlns:w="http://schemas.openxmlformats.org/wordprocessingml/2006/main" xmlns:w14="http://schemas.microsoft.com/office/word/2010/wordml" xmlns:w15="http://schemas.microsoft.com/office/word/2012/wordml" xmlns:w16cex="http://schemas.microsoft.com/office/word/2018/wordml/cex" xmlns:w16cid="http://schemas.microsoft.com/office/word/2016/wordml/cid" xmlns:w16="http://schemas.microsoft.com/office/word/2018/wordml" xmlns:w16sdtdh="http://schemas.microsoft.com/office/word/2020/wordml/sdtdatahash" xmlns:w16se="http://schemas.microsoft.com/office/word/2015/wordml/symex" xmlns:wpg="http://schemas.microsoft.com/office/word/2010/wordprocessingGroup" xmlns:wpi="http://schemas.microsoft.com/office/word/2010/wordprocessingInk" xmlns:wne="http://schemas.microsoft.com/office/word/2006/wordml" xmlns:wps="http://schemas.microsoft.com/office/word/2010/wordprocessingShape" mc:Ignorable="w14 w15 w16se w16cid w16 w16cex w16sdtdh wp14">
-  <w:abstractNum xmlns:w="http://schemas.openxmlformats.org/wordprocessingml/2006/main" w:abstractNumId="16">
-    <w:nsid w:val="263460af"/>
-    <w:multiLevelType xmlns:w="http://schemas.openxmlformats.org/wordprocessingml/2006/main" w:val="hybridMultilevel"/>
-    <w:lvl xmlns:w="http://schemas.openxmlformats.org/wordprocessingml/2006/main" w:ilvl="0">
-      <w:start w:val="1"/>
-      <w:numFmt w:val="bullet"/>
-      <w:lvlText w:val=""/>
-      <w:lvlJc w:val="left"/>
-      <w:pPr>
-        <w:ind w:left="720" w:hanging="360"/>
-      </w:pPr>
-      <w:rPr>
-        <w:rFonts w:hint="default" w:ascii="Symbol" w:hAnsi="Symbol"/>
-      </w:rPr>
-    </w:lvl>
-    <w:lvl xmlns:w="http://schemas.openxmlformats.org/wordprocessingml/2006/main" w:ilvl="1">
-      <w:start w:val="1"/>
-      <w:numFmt w:val="bullet"/>
-      <w:lvlText w:val="o"/>
-      <w:lvlJc w:val="left"/>
-      <w:pPr>
-        <w:ind w:left="1440" w:hanging="360"/>
-      </w:pPr>
-      <w:rPr>
-        <w:rFonts w:hint="default" w:ascii="Courier New" w:hAnsi="Courier New"/>
-      </w:rPr>
-    </w:lvl>
-    <w:lvl xmlns:w="http://schemas.openxmlformats.org/wordprocessingml/2006/main" w:ilvl="2">
-      <w:start w:val="1"/>
-      <w:numFmt w:val="bullet"/>
-      <w:lvlText w:val=""/>
-      <w:lvlJc w:val="left"/>
-      <w:pPr>
-        <w:ind w:left="2160" w:hanging="360"/>
-      </w:pPr>
-      <w:rPr>
-        <w:rFonts w:hint="default" w:ascii="Wingdings" w:hAnsi="Wingdings"/>
-      </w:rPr>
-    </w:lvl>
-    <w:lvl xmlns:w="http://schemas.openxmlformats.org/wordprocessingml/2006/main" w:ilvl="3">
-      <w:start w:val="1"/>
-      <w:numFmt w:val="bullet"/>
-      <w:lvlText w:val=""/>
-      <w:lvlJc w:val="left"/>
-      <w:pPr>
-        <w:ind w:left="2880" w:hanging="360"/>
-      </w:pPr>
-      <w:rPr>
-        <w:rFonts w:hint="default" w:ascii="Symbol" w:hAnsi="Symbol"/>
-      </w:rPr>
-    </w:lvl>
-    <w:lvl xmlns:w="http://schemas.openxmlformats.org/wordprocessingml/2006/main" w:ilvl="4">
-      <w:start w:val="1"/>
-      <w:numFmt w:val="bullet"/>
-      <w:lvlText w:val="o"/>
-      <w:lvlJc w:val="left"/>
-      <w:pPr>
-        <w:ind w:left="3600" w:hanging="360"/>
-      </w:pPr>
-      <w:rPr>
-        <w:rFonts w:hint="default" w:ascii="Courier New" w:hAnsi="Courier New"/>
-      </w:rPr>
-    </w:lvl>
-    <w:lvl xmlns:w="http://schemas.openxmlformats.org/wordprocessingml/2006/main" w:ilvl="5">
-      <w:start w:val="1"/>
-      <w:numFmt w:val="bullet"/>
-      <w:lvlText w:val=""/>
-      <w:lvlJc w:val="left"/>
-      <w:pPr>
-        <w:ind w:left="4320" w:hanging="360"/>
-      </w:pPr>
-      <w:rPr>
-        <w:rFonts w:hint="default" w:ascii="Wingdings" w:hAnsi="Wingdings"/>
-      </w:rPr>
-    </w:lvl>
-    <w:lvl xmlns:w="http://schemas.openxmlformats.org/wordprocessingml/2006/main" w:ilvl="6">
-      <w:start w:val="1"/>
-      <w:numFmt w:val="bullet"/>
-      <w:lvlText w:val=""/>
-      <w:lvlJc w:val="left"/>
-      <w:pPr>
-        <w:ind w:left="5040" w:hanging="360"/>
-      </w:pPr>
-      <w:rPr>
-        <w:rFonts w:hint="default" w:ascii="Symbol" w:hAnsi="Symbol"/>
-      </w:rPr>
-    </w:lvl>
-    <w:lvl xmlns:w="http://schemas.openxmlformats.org/wordprocessingml/2006/main" w:ilvl="7">
-      <w:start w:val="1"/>
-      <w:numFmt w:val="bullet"/>
-      <w:lvlText w:val="o"/>
-      <w:lvlJc w:val="left"/>
-      <w:pPr>
-        <w:ind w:left="5760" w:hanging="360"/>
-      </w:pPr>
-      <w:rPr>
-        <w:rFonts w:hint="default" w:ascii="Courier New" w:hAnsi="Courier New"/>
-      </w:rPr>
-    </w:lvl>
-    <w:lvl xmlns:w="http://schemas.openxmlformats.org/wordprocessingml/2006/main" w:ilvl="8">
-      <w:start w:val="1"/>
-      <w:numFmt w:val="bullet"/>
-      <w:lvlText w:val=""/>
-      <w:lvlJc w:val="left"/>
-      <w:pPr>
-        <w:ind w:left="6480" w:hanging="360"/>
-      </w:pPr>
-      <w:rPr>
-        <w:rFonts w:hint="default" w:ascii="Wingdings" w:hAnsi="Wingdings"/>
-      </w:rPr>
-    </w:lvl>
-  </w:abstractNum>
+<w:numbering xmlns:wpc="http://schemas.microsoft.com/office/word/2010/wordprocessingCanvas" xmlns:cx="http://schemas.microsoft.com/office/drawing/2014/chartex" xmlns:cx1="http://schemas.microsoft.com/office/drawing/2015/9/8/chartex" xmlns:cx2="http://schemas.microsoft.com/office/drawing/2015/10/21/chartex" xmlns:cx3="http://schemas.microsoft.com/office/drawing/2016/5/9/chartex" xmlns:cx4="http://schemas.microsoft.com/office/drawing/2016/5/10/chartex" xmlns:cx5="http://schemas.microsoft.com/office/drawing/2016/5/11/chartex" xmlns:cx6="http://schemas.microsoft.com/office/drawing/2016/5/12/chartex" xmlns:cx7="http://schemas.microsoft.com/office/drawing/2016/5/13/chartex" xmlns:cx8="http://schemas.microsoft.com/office/drawing/2016/5/14/chartex" xmlns:mc="http://schemas.openxmlformats.org/markup-compatibility/2006" xmlns:aink="http://schemas.microsoft.com/office/drawing/2016/ink" xmlns:am3d="http://schemas.microsoft.com/office/drawing/2017/model3d" xmlns:o="urn:schemas-microsoft-com:office:office" xmlns:r="http://schemas.openxmlformats.org/officeDocument/2006/relationships" xmlns:m="http://schemas.openxmlformats.org/officeDocument/2006/math" xmlns:v="urn:schemas-microsoft-com:vml" xmlns:wp14="http://schemas.microsoft.com/office/word/2010/wordprocessingDrawing" xmlns:wp="http://schemas.openxmlformats.org/drawingml/2006/wordprocessingDrawing" xmlns:w10="urn:schemas-microsoft-com:office:word" xmlns:w="http://schemas.openxmlformats.org/wordprocessingml/2006/main" xmlns:w14="http://schemas.microsoft.com/office/word/2010/wordml" xmlns:w15="http://schemas.microsoft.com/office/word/2012/wordml" xmlns:w16cid="http://schemas.microsoft.com/office/word/2016/wordml/cid" xmlns:w16se="http://schemas.microsoft.com/office/word/2015/wordml/symex" xmlns:wpg="http://schemas.microsoft.com/office/word/2010/wordprocessingGroup" xmlns:wpi="http://schemas.microsoft.com/office/word/2010/wordprocessingInk" xmlns:wne="http://schemas.microsoft.com/office/word/2006/wordml" xmlns:wps="http://schemas.microsoft.com/office/word/2010/wordprocessingShape" mc:Ignorable="w14 w15 w16se w16cid wp14">
   <w:abstractNum w:abstractNumId="0" w15:restartNumberingAfterBreak="0">
     <w:nsid w:val="12957F86"/>
     <w:multiLevelType w:val="hybridMultilevel"/>
@@ -1590,7 +1508,7 @@
         <w:ind w:left="720" w:hanging="360"/>
       </w:pPr>
       <w:rPr>
-        <w:rFonts w:hint="default" w:ascii="Symbol" w:hAnsi="Symbol"/>
+        <w:rFonts w:ascii="Symbol" w:hAnsi="Symbol" w:hint="default"/>
       </w:rPr>
     </w:lvl>
     <w:lvl w:ilvl="1" w:tplc="661462AA">
@@ -1602,7 +1520,7 @@
         <w:ind w:left="1440" w:hanging="360"/>
       </w:pPr>
       <w:rPr>
-        <w:rFonts w:hint="default" w:ascii="Courier New" w:hAnsi="Courier New"/>
+        <w:rFonts w:ascii="Courier New" w:hAnsi="Courier New" w:hint="default"/>
       </w:rPr>
     </w:lvl>
     <w:lvl w:ilvl="2" w:tplc="77406896">
@@ -1614,7 +1532,7 @@
         <w:ind w:left="2160" w:hanging="360"/>
       </w:pPr>
       <w:rPr>
-        <w:rFonts w:hint="default" w:ascii="Wingdings" w:hAnsi="Wingdings"/>
+        <w:rFonts w:ascii="Wingdings" w:hAnsi="Wingdings" w:hint="default"/>
       </w:rPr>
     </w:lvl>
     <w:lvl w:ilvl="3" w:tplc="C862148A">
@@ -1626,7 +1544,7 @@
         <w:ind w:left="2880" w:hanging="360"/>
       </w:pPr>
       <w:rPr>
-        <w:rFonts w:hint="default" w:ascii="Symbol" w:hAnsi="Symbol"/>
+        <w:rFonts w:ascii="Symbol" w:hAnsi="Symbol" w:hint="default"/>
       </w:rPr>
     </w:lvl>
     <w:lvl w:ilvl="4" w:tplc="443290F8">
@@ -1638,7 +1556,7 @@
         <w:ind w:left="3600" w:hanging="360"/>
       </w:pPr>
       <w:rPr>
-        <w:rFonts w:hint="default" w:ascii="Courier New" w:hAnsi="Courier New"/>
+        <w:rFonts w:ascii="Courier New" w:hAnsi="Courier New" w:hint="default"/>
       </w:rPr>
     </w:lvl>
     <w:lvl w:ilvl="5" w:tplc="221C049C">
@@ -1650,7 +1568,7 @@
         <w:ind w:left="4320" w:hanging="360"/>
       </w:pPr>
       <w:rPr>
-        <w:rFonts w:hint="default" w:ascii="Wingdings" w:hAnsi="Wingdings"/>
+        <w:rFonts w:ascii="Wingdings" w:hAnsi="Wingdings" w:hint="default"/>
       </w:rPr>
     </w:lvl>
     <w:lvl w:ilvl="6" w:tplc="1E8E9C94">
@@ -1662,7 +1580,7 @@
         <w:ind w:left="5040" w:hanging="360"/>
       </w:pPr>
       <w:rPr>
-        <w:rFonts w:hint="default" w:ascii="Symbol" w:hAnsi="Symbol"/>
+        <w:rFonts w:ascii="Symbol" w:hAnsi="Symbol" w:hint="default"/>
       </w:rPr>
     </w:lvl>
     <w:lvl w:ilvl="7" w:tplc="487ACB58">
@@ -1674,7 +1592,7 @@
         <w:ind w:left="5760" w:hanging="360"/>
       </w:pPr>
       <w:rPr>
-        <w:rFonts w:hint="default" w:ascii="Courier New" w:hAnsi="Courier New"/>
+        <w:rFonts w:ascii="Courier New" w:hAnsi="Courier New" w:hint="default"/>
       </w:rPr>
     </w:lvl>
     <w:lvl w:ilvl="8" w:tplc="82AC894E">
@@ -1686,7 +1604,7 @@
         <w:ind w:left="6480" w:hanging="360"/>
       </w:pPr>
       <w:rPr>
-        <w:rFonts w:hint="default" w:ascii="Wingdings" w:hAnsi="Wingdings"/>
+        <w:rFonts w:ascii="Wingdings" w:hAnsi="Wingdings" w:hint="default"/>
       </w:rPr>
     </w:lvl>
   </w:abstractNum>
@@ -1703,7 +1621,7 @@
         <w:ind w:left="720" w:hanging="360"/>
       </w:pPr>
       <w:rPr>
-        <w:rFonts w:hint="default" w:ascii="Symbol" w:hAnsi="Symbol"/>
+        <w:rFonts w:ascii="Symbol" w:hAnsi="Symbol" w:hint="default"/>
       </w:rPr>
     </w:lvl>
     <w:lvl w:ilvl="1" w:tplc="BD3C44F6">
@@ -1715,7 +1633,7 @@
         <w:ind w:left="1440" w:hanging="360"/>
       </w:pPr>
       <w:rPr>
-        <w:rFonts w:hint="default" w:ascii="Courier New" w:hAnsi="Courier New"/>
+        <w:rFonts w:ascii="Courier New" w:hAnsi="Courier New" w:hint="default"/>
       </w:rPr>
     </w:lvl>
     <w:lvl w:ilvl="2" w:tplc="F78A0A8C">
@@ -1727,7 +1645,7 @@
         <w:ind w:left="2160" w:hanging="360"/>
       </w:pPr>
       <w:rPr>
-        <w:rFonts w:hint="default" w:ascii="Wingdings" w:hAnsi="Wingdings"/>
+        <w:rFonts w:ascii="Wingdings" w:hAnsi="Wingdings" w:hint="default"/>
       </w:rPr>
     </w:lvl>
     <w:lvl w:ilvl="3" w:tplc="F19C98E4">
@@ -1739,7 +1657,7 @@
         <w:ind w:left="2880" w:hanging="360"/>
       </w:pPr>
       <w:rPr>
-        <w:rFonts w:hint="default" w:ascii="Symbol" w:hAnsi="Symbol"/>
+        <w:rFonts w:ascii="Symbol" w:hAnsi="Symbol" w:hint="default"/>
       </w:rPr>
     </w:lvl>
     <w:lvl w:ilvl="4" w:tplc="DDDCDA16">
@@ -1751,7 +1669,7 @@
         <w:ind w:left="3600" w:hanging="360"/>
       </w:pPr>
       <w:rPr>
-        <w:rFonts w:hint="default" w:ascii="Courier New" w:hAnsi="Courier New"/>
+        <w:rFonts w:ascii="Courier New" w:hAnsi="Courier New" w:hint="default"/>
       </w:rPr>
     </w:lvl>
     <w:lvl w:ilvl="5" w:tplc="34CCD06A">
@@ -1763,7 +1681,7 @@
         <w:ind w:left="4320" w:hanging="360"/>
       </w:pPr>
       <w:rPr>
-        <w:rFonts w:hint="default" w:ascii="Wingdings" w:hAnsi="Wingdings"/>
+        <w:rFonts w:ascii="Wingdings" w:hAnsi="Wingdings" w:hint="default"/>
       </w:rPr>
     </w:lvl>
     <w:lvl w:ilvl="6" w:tplc="08A60CFE">
@@ -1775,7 +1693,7 @@
         <w:ind w:left="5040" w:hanging="360"/>
       </w:pPr>
       <w:rPr>
-        <w:rFonts w:hint="default" w:ascii="Symbol" w:hAnsi="Symbol"/>
+        <w:rFonts w:ascii="Symbol" w:hAnsi="Symbol" w:hint="default"/>
       </w:rPr>
     </w:lvl>
     <w:lvl w:ilvl="7" w:tplc="B57E4BE8">
@@ -1787,7 +1705,7 @@
         <w:ind w:left="5760" w:hanging="360"/>
       </w:pPr>
       <w:rPr>
-        <w:rFonts w:hint="default" w:ascii="Courier New" w:hAnsi="Courier New"/>
+        <w:rFonts w:ascii="Courier New" w:hAnsi="Courier New" w:hint="default"/>
       </w:rPr>
     </w:lvl>
     <w:lvl w:ilvl="8" w:tplc="7DA0E7AC">
@@ -1799,7 +1717,7 @@
         <w:ind w:left="6480" w:hanging="360"/>
       </w:pPr>
       <w:rPr>
-        <w:rFonts w:hint="default" w:ascii="Wingdings" w:hAnsi="Wingdings"/>
+        <w:rFonts w:ascii="Wingdings" w:hAnsi="Wingdings" w:hint="default"/>
       </w:rPr>
     </w:lvl>
   </w:abstractNum>
@@ -1816,7 +1734,7 @@
         <w:ind w:left="720" w:hanging="360"/>
       </w:pPr>
       <w:rPr>
-        <w:rFonts w:hint="default" w:ascii="Symbol" w:hAnsi="Symbol"/>
+        <w:rFonts w:ascii="Symbol" w:hAnsi="Symbol" w:hint="default"/>
       </w:rPr>
     </w:lvl>
     <w:lvl w:ilvl="1" w:tplc="B5C0290C">
@@ -1828,7 +1746,7 @@
         <w:ind w:left="1440" w:hanging="360"/>
       </w:pPr>
       <w:rPr>
-        <w:rFonts w:hint="default" w:ascii="Courier New" w:hAnsi="Courier New"/>
+        <w:rFonts w:ascii="Courier New" w:hAnsi="Courier New" w:hint="default"/>
       </w:rPr>
     </w:lvl>
     <w:lvl w:ilvl="2" w:tplc="0506F7EA">
@@ -1840,7 +1758,7 @@
         <w:ind w:left="2160" w:hanging="360"/>
       </w:pPr>
       <w:rPr>
-        <w:rFonts w:hint="default" w:ascii="Wingdings" w:hAnsi="Wingdings"/>
+        <w:rFonts w:ascii="Wingdings" w:hAnsi="Wingdings" w:hint="default"/>
       </w:rPr>
     </w:lvl>
     <w:lvl w:ilvl="3" w:tplc="68526D04">
@@ -1852,7 +1770,7 @@
         <w:ind w:left="2880" w:hanging="360"/>
       </w:pPr>
       <w:rPr>
-        <w:rFonts w:hint="default" w:ascii="Symbol" w:hAnsi="Symbol"/>
+        <w:rFonts w:ascii="Symbol" w:hAnsi="Symbol" w:hint="default"/>
       </w:rPr>
     </w:lvl>
     <w:lvl w:ilvl="4" w:tplc="9266FB96">
@@ -1864,7 +1782,7 @@
         <w:ind w:left="3600" w:hanging="360"/>
       </w:pPr>
       <w:rPr>
-        <w:rFonts w:hint="default" w:ascii="Courier New" w:hAnsi="Courier New"/>
+        <w:rFonts w:ascii="Courier New" w:hAnsi="Courier New" w:hint="default"/>
       </w:rPr>
     </w:lvl>
     <w:lvl w:ilvl="5" w:tplc="77B26D62">
@@ -1876,7 +1794,7 @@
         <w:ind w:left="4320" w:hanging="360"/>
       </w:pPr>
       <w:rPr>
-        <w:rFonts w:hint="default" w:ascii="Wingdings" w:hAnsi="Wingdings"/>
+        <w:rFonts w:ascii="Wingdings" w:hAnsi="Wingdings" w:hint="default"/>
       </w:rPr>
     </w:lvl>
     <w:lvl w:ilvl="6" w:tplc="A86E1E3E">
@@ -1888,7 +1806,7 @@
         <w:ind w:left="5040" w:hanging="360"/>
       </w:pPr>
       <w:rPr>
-        <w:rFonts w:hint="default" w:ascii="Symbol" w:hAnsi="Symbol"/>
+        <w:rFonts w:ascii="Symbol" w:hAnsi="Symbol" w:hint="default"/>
       </w:rPr>
     </w:lvl>
     <w:lvl w:ilvl="7" w:tplc="9BCEAF02">
@@ -1900,7 +1818,7 @@
         <w:ind w:left="5760" w:hanging="360"/>
       </w:pPr>
       <w:rPr>
-        <w:rFonts w:hint="default" w:ascii="Courier New" w:hAnsi="Courier New"/>
+        <w:rFonts w:ascii="Courier New" w:hAnsi="Courier New" w:hint="default"/>
       </w:rPr>
     </w:lvl>
     <w:lvl w:ilvl="8" w:tplc="4B72DC6A">
@@ -1912,11 +1830,124 @@
         <w:ind w:left="6480" w:hanging="360"/>
       </w:pPr>
       <w:rPr>
-        <w:rFonts w:hint="default" w:ascii="Wingdings" w:hAnsi="Wingdings"/>
+        <w:rFonts w:ascii="Wingdings" w:hAnsi="Wingdings" w:hint="default"/>
       </w:rPr>
     </w:lvl>
   </w:abstractNum>
   <w:abstractNum w:abstractNumId="3" w15:restartNumberingAfterBreak="0">
+    <w:nsid w:val="263460AF"/>
+    <w:multiLevelType w:val="hybridMultilevel"/>
+    <w:tmpl w:val="ABDA63D8"/>
+    <w:lvl w:ilvl="0" w:tplc="C540DF74">
+      <w:start w:val="1"/>
+      <w:numFmt w:val="bullet"/>
+      <w:lvlText w:val=""/>
+      <w:lvlJc w:val="left"/>
+      <w:pPr>
+        <w:ind w:left="720" w:hanging="360"/>
+      </w:pPr>
+      <w:rPr>
+        <w:rFonts w:ascii="Symbol" w:hAnsi="Symbol" w:hint="default"/>
+      </w:rPr>
+    </w:lvl>
+    <w:lvl w:ilvl="1" w:tplc="FFC0EDCE">
+      <w:start w:val="1"/>
+      <w:numFmt w:val="bullet"/>
+      <w:lvlText w:val="o"/>
+      <w:lvlJc w:val="left"/>
+      <w:pPr>
+        <w:ind w:left="1440" w:hanging="360"/>
+      </w:pPr>
+      <w:rPr>
+        <w:rFonts w:ascii="Courier New" w:hAnsi="Courier New" w:hint="default"/>
+      </w:rPr>
+    </w:lvl>
+    <w:lvl w:ilvl="2" w:tplc="90489C5E">
+      <w:start w:val="1"/>
+      <w:numFmt w:val="bullet"/>
+      <w:lvlText w:val=""/>
+      <w:lvlJc w:val="left"/>
+      <w:pPr>
+        <w:ind w:left="2160" w:hanging="360"/>
+      </w:pPr>
+      <w:rPr>
+        <w:rFonts w:ascii="Wingdings" w:hAnsi="Wingdings" w:hint="default"/>
+      </w:rPr>
+    </w:lvl>
+    <w:lvl w:ilvl="3" w:tplc="4A7CDC70">
+      <w:start w:val="1"/>
+      <w:numFmt w:val="bullet"/>
+      <w:lvlText w:val=""/>
+      <w:lvlJc w:val="left"/>
+      <w:pPr>
+        <w:ind w:left="2880" w:hanging="360"/>
+      </w:pPr>
+      <w:rPr>
+        <w:rFonts w:ascii="Symbol" w:hAnsi="Symbol" w:hint="default"/>
+      </w:rPr>
+    </w:lvl>
+    <w:lvl w:ilvl="4" w:tplc="78805A9A">
+      <w:start w:val="1"/>
+      <w:numFmt w:val="bullet"/>
+      <w:lvlText w:val="o"/>
+      <w:lvlJc w:val="left"/>
+      <w:pPr>
+        <w:ind w:left="3600" w:hanging="360"/>
+      </w:pPr>
+      <w:rPr>
+        <w:rFonts w:ascii="Courier New" w:hAnsi="Courier New" w:hint="default"/>
+      </w:rPr>
+    </w:lvl>
+    <w:lvl w:ilvl="5" w:tplc="25CC5F6A">
+      <w:start w:val="1"/>
+      <w:numFmt w:val="bullet"/>
+      <w:lvlText w:val=""/>
+      <w:lvlJc w:val="left"/>
+      <w:pPr>
+        <w:ind w:left="4320" w:hanging="360"/>
+      </w:pPr>
+      <w:rPr>
+        <w:rFonts w:ascii="Wingdings" w:hAnsi="Wingdings" w:hint="default"/>
+      </w:rPr>
+    </w:lvl>
+    <w:lvl w:ilvl="6" w:tplc="CE32DF3E">
+      <w:start w:val="1"/>
+      <w:numFmt w:val="bullet"/>
+      <w:lvlText w:val=""/>
+      <w:lvlJc w:val="left"/>
+      <w:pPr>
+        <w:ind w:left="5040" w:hanging="360"/>
+      </w:pPr>
+      <w:rPr>
+        <w:rFonts w:ascii="Symbol" w:hAnsi="Symbol" w:hint="default"/>
+      </w:rPr>
+    </w:lvl>
+    <w:lvl w:ilvl="7" w:tplc="E40406C8">
+      <w:start w:val="1"/>
+      <w:numFmt w:val="bullet"/>
+      <w:lvlText w:val="o"/>
+      <w:lvlJc w:val="left"/>
+      <w:pPr>
+        <w:ind w:left="5760" w:hanging="360"/>
+      </w:pPr>
+      <w:rPr>
+        <w:rFonts w:ascii="Courier New" w:hAnsi="Courier New" w:hint="default"/>
+      </w:rPr>
+    </w:lvl>
+    <w:lvl w:ilvl="8" w:tplc="6A440AC6">
+      <w:start w:val="1"/>
+      <w:numFmt w:val="bullet"/>
+      <w:lvlText w:val=""/>
+      <w:lvlJc w:val="left"/>
+      <w:pPr>
+        <w:ind w:left="6480" w:hanging="360"/>
+      </w:pPr>
+      <w:rPr>
+        <w:rFonts w:ascii="Wingdings" w:hAnsi="Wingdings" w:hint="default"/>
+      </w:rPr>
+    </w:lvl>
+  </w:abstractNum>
+  <w:abstractNum w:abstractNumId="4" w15:restartNumberingAfterBreak="0">
     <w:nsid w:val="2699F399"/>
     <w:multiLevelType w:val="hybridMultilevel"/>
     <w:tmpl w:val="FFFFFFFF"/>
@@ -1929,7 +1960,7 @@
         <w:ind w:left="720" w:hanging="360"/>
       </w:pPr>
       <w:rPr>
-        <w:rFonts w:hint="default" w:ascii="Symbol" w:hAnsi="Symbol"/>
+        <w:rFonts w:ascii="Symbol" w:hAnsi="Symbol" w:hint="default"/>
       </w:rPr>
     </w:lvl>
     <w:lvl w:ilvl="1" w:tplc="37DEA6E2">
@@ -1941,7 +1972,7 @@
         <w:ind w:left="1440" w:hanging="360"/>
       </w:pPr>
       <w:rPr>
-        <w:rFonts w:hint="default" w:ascii="Courier New" w:hAnsi="Courier New"/>
+        <w:rFonts w:ascii="Courier New" w:hAnsi="Courier New" w:hint="default"/>
       </w:rPr>
     </w:lvl>
     <w:lvl w:ilvl="2" w:tplc="AEA22F96">
@@ -1953,7 +1984,7 @@
         <w:ind w:left="2160" w:hanging="360"/>
       </w:pPr>
       <w:rPr>
-        <w:rFonts w:hint="default" w:ascii="Wingdings" w:hAnsi="Wingdings"/>
+        <w:rFonts w:ascii="Wingdings" w:hAnsi="Wingdings" w:hint="default"/>
       </w:rPr>
     </w:lvl>
     <w:lvl w:ilvl="3" w:tplc="DD42D4C8">
@@ -1965,7 +1996,7 @@
         <w:ind w:left="2880" w:hanging="360"/>
       </w:pPr>
       <w:rPr>
-        <w:rFonts w:hint="default" w:ascii="Symbol" w:hAnsi="Symbol"/>
+        <w:rFonts w:ascii="Symbol" w:hAnsi="Symbol" w:hint="default"/>
       </w:rPr>
     </w:lvl>
     <w:lvl w:ilvl="4" w:tplc="8230D680">
@@ -1977,7 +2008,7 @@
         <w:ind w:left="3600" w:hanging="360"/>
       </w:pPr>
       <w:rPr>
-        <w:rFonts w:hint="default" w:ascii="Courier New" w:hAnsi="Courier New"/>
+        <w:rFonts w:ascii="Courier New" w:hAnsi="Courier New" w:hint="default"/>
       </w:rPr>
     </w:lvl>
     <w:lvl w:ilvl="5" w:tplc="A7168BDA">
@@ -1989,7 +2020,7 @@
         <w:ind w:left="4320" w:hanging="360"/>
       </w:pPr>
       <w:rPr>
-        <w:rFonts w:hint="default" w:ascii="Wingdings" w:hAnsi="Wingdings"/>
+        <w:rFonts w:ascii="Wingdings" w:hAnsi="Wingdings" w:hint="default"/>
       </w:rPr>
     </w:lvl>
     <w:lvl w:ilvl="6" w:tplc="C43E2906">
@@ -2001,7 +2032,7 @@
         <w:ind w:left="5040" w:hanging="360"/>
       </w:pPr>
       <w:rPr>
-        <w:rFonts w:hint="default" w:ascii="Symbol" w:hAnsi="Symbol"/>
+        <w:rFonts w:ascii="Symbol" w:hAnsi="Symbol" w:hint="default"/>
       </w:rPr>
     </w:lvl>
     <w:lvl w:ilvl="7" w:tplc="37DAF1DA">
@@ -2013,7 +2044,7 @@
         <w:ind w:left="5760" w:hanging="360"/>
       </w:pPr>
       <w:rPr>
-        <w:rFonts w:hint="default" w:ascii="Courier New" w:hAnsi="Courier New"/>
+        <w:rFonts w:ascii="Courier New" w:hAnsi="Courier New" w:hint="default"/>
       </w:rPr>
     </w:lvl>
     <w:lvl w:ilvl="8" w:tplc="C87CB182">
@@ -2025,11 +2056,11 @@
         <w:ind w:left="6480" w:hanging="360"/>
       </w:pPr>
       <w:rPr>
-        <w:rFonts w:hint="default" w:ascii="Wingdings" w:hAnsi="Wingdings"/>
+        <w:rFonts w:ascii="Wingdings" w:hAnsi="Wingdings" w:hint="default"/>
       </w:rPr>
     </w:lvl>
   </w:abstractNum>
-  <w:abstractNum w:abstractNumId="4" w15:restartNumberingAfterBreak="0">
+  <w:abstractNum w:abstractNumId="5" w15:restartNumberingAfterBreak="0">
     <w:nsid w:val="331EA01A"/>
     <w:multiLevelType w:val="hybridMultilevel"/>
     <w:tmpl w:val="FFFFFFFF"/>
@@ -2042,7 +2073,7 @@
         <w:ind w:left="720" w:hanging="360"/>
       </w:pPr>
       <w:rPr>
-        <w:rFonts w:hint="default" w:ascii="Symbol" w:hAnsi="Symbol"/>
+        <w:rFonts w:ascii="Symbol" w:hAnsi="Symbol" w:hint="default"/>
       </w:rPr>
     </w:lvl>
     <w:lvl w:ilvl="1" w:tplc="9D787B06">
@@ -2054,7 +2085,7 @@
         <w:ind w:left="1440" w:hanging="360"/>
       </w:pPr>
       <w:rPr>
-        <w:rFonts w:hint="default" w:ascii="Courier New" w:hAnsi="Courier New"/>
+        <w:rFonts w:ascii="Courier New" w:hAnsi="Courier New" w:hint="default"/>
       </w:rPr>
     </w:lvl>
     <w:lvl w:ilvl="2" w:tplc="1D2A3496">
@@ -2066,7 +2097,7 @@
         <w:ind w:left="2160" w:hanging="360"/>
       </w:pPr>
       <w:rPr>
-        <w:rFonts w:hint="default" w:ascii="Wingdings" w:hAnsi="Wingdings"/>
+        <w:rFonts w:ascii="Wingdings" w:hAnsi="Wingdings" w:hint="default"/>
       </w:rPr>
     </w:lvl>
     <w:lvl w:ilvl="3" w:tplc="A83A656C">
@@ -2078,7 +2109,7 @@
         <w:ind w:left="2880" w:hanging="360"/>
       </w:pPr>
       <w:rPr>
-        <w:rFonts w:hint="default" w:ascii="Symbol" w:hAnsi="Symbol"/>
+        <w:rFonts w:ascii="Symbol" w:hAnsi="Symbol" w:hint="default"/>
       </w:rPr>
     </w:lvl>
     <w:lvl w:ilvl="4" w:tplc="65144A34">
@@ -2090,7 +2121,7 @@
         <w:ind w:left="3600" w:hanging="360"/>
       </w:pPr>
       <w:rPr>
-        <w:rFonts w:hint="default" w:ascii="Courier New" w:hAnsi="Courier New"/>
+        <w:rFonts w:ascii="Courier New" w:hAnsi="Courier New" w:hint="default"/>
       </w:rPr>
     </w:lvl>
     <w:lvl w:ilvl="5" w:tplc="FAC870A6">
@@ -2102,7 +2133,7 @@
         <w:ind w:left="4320" w:hanging="360"/>
       </w:pPr>
       <w:rPr>
-        <w:rFonts w:hint="default" w:ascii="Wingdings" w:hAnsi="Wingdings"/>
+        <w:rFonts w:ascii="Wingdings" w:hAnsi="Wingdings" w:hint="default"/>
       </w:rPr>
     </w:lvl>
     <w:lvl w:ilvl="6" w:tplc="E82804B2">
@@ -2114,7 +2145,7 @@
         <w:ind w:left="5040" w:hanging="360"/>
       </w:pPr>
       <w:rPr>
-        <w:rFonts w:hint="default" w:ascii="Symbol" w:hAnsi="Symbol"/>
+        <w:rFonts w:ascii="Symbol" w:hAnsi="Symbol" w:hint="default"/>
       </w:rPr>
     </w:lvl>
     <w:lvl w:ilvl="7" w:tplc="A3A6B2F6">
@@ -2126,7 +2157,7 @@
         <w:ind w:left="5760" w:hanging="360"/>
       </w:pPr>
       <w:rPr>
-        <w:rFonts w:hint="default" w:ascii="Courier New" w:hAnsi="Courier New"/>
+        <w:rFonts w:ascii="Courier New" w:hAnsi="Courier New" w:hint="default"/>
       </w:rPr>
     </w:lvl>
     <w:lvl w:ilvl="8" w:tplc="21D8ACEC">
@@ -2138,11 +2169,11 @@
         <w:ind w:left="6480" w:hanging="360"/>
       </w:pPr>
       <w:rPr>
-        <w:rFonts w:hint="default" w:ascii="Wingdings" w:hAnsi="Wingdings"/>
+        <w:rFonts w:ascii="Wingdings" w:hAnsi="Wingdings" w:hint="default"/>
       </w:rPr>
     </w:lvl>
   </w:abstractNum>
-  <w:abstractNum w:abstractNumId="5" w15:restartNumberingAfterBreak="0">
+  <w:abstractNum w:abstractNumId="6" w15:restartNumberingAfterBreak="0">
     <w:nsid w:val="398A6D3A"/>
     <w:multiLevelType w:val="hybridMultilevel"/>
     <w:tmpl w:val="FFFFFFFF"/>
@@ -2155,7 +2186,7 @@
         <w:ind w:left="720" w:hanging="360"/>
       </w:pPr>
       <w:rPr>
-        <w:rFonts w:hint="default" w:ascii="Symbol" w:hAnsi="Symbol"/>
+        <w:rFonts w:ascii="Symbol" w:hAnsi="Symbol" w:hint="default"/>
       </w:rPr>
     </w:lvl>
     <w:lvl w:ilvl="1" w:tplc="8EB4FA28">
@@ -2167,7 +2198,7 @@
         <w:ind w:left="1440" w:hanging="360"/>
       </w:pPr>
       <w:rPr>
-        <w:rFonts w:hint="default" w:ascii="Courier New" w:hAnsi="Courier New"/>
+        <w:rFonts w:ascii="Courier New" w:hAnsi="Courier New" w:hint="default"/>
       </w:rPr>
     </w:lvl>
     <w:lvl w:ilvl="2" w:tplc="8DDA84AA">
@@ -2179,7 +2210,7 @@
         <w:ind w:left="2160" w:hanging="360"/>
       </w:pPr>
       <w:rPr>
-        <w:rFonts w:hint="default" w:ascii="Wingdings" w:hAnsi="Wingdings"/>
+        <w:rFonts w:ascii="Wingdings" w:hAnsi="Wingdings" w:hint="default"/>
       </w:rPr>
     </w:lvl>
     <w:lvl w:ilvl="3" w:tplc="F5CA09EA">
@@ -2191,7 +2222,7 @@
         <w:ind w:left="2880" w:hanging="360"/>
       </w:pPr>
       <w:rPr>
-        <w:rFonts w:hint="default" w:ascii="Symbol" w:hAnsi="Symbol"/>
+        <w:rFonts w:ascii="Symbol" w:hAnsi="Symbol" w:hint="default"/>
       </w:rPr>
     </w:lvl>
     <w:lvl w:ilvl="4" w:tplc="8F7045CA">
@@ -2203,7 +2234,7 @@
         <w:ind w:left="3600" w:hanging="360"/>
       </w:pPr>
       <w:rPr>
-        <w:rFonts w:hint="default" w:ascii="Courier New" w:hAnsi="Courier New"/>
+        <w:rFonts w:ascii="Courier New" w:hAnsi="Courier New" w:hint="default"/>
       </w:rPr>
     </w:lvl>
     <w:lvl w:ilvl="5" w:tplc="E87A146C">
@@ -2215,7 +2246,7 @@
         <w:ind w:left="4320" w:hanging="360"/>
       </w:pPr>
       <w:rPr>
-        <w:rFonts w:hint="default" w:ascii="Wingdings" w:hAnsi="Wingdings"/>
+        <w:rFonts w:ascii="Wingdings" w:hAnsi="Wingdings" w:hint="default"/>
       </w:rPr>
     </w:lvl>
     <w:lvl w:ilvl="6" w:tplc="E3E42B0A">
@@ -2227,7 +2258,7 @@
         <w:ind w:left="5040" w:hanging="360"/>
       </w:pPr>
       <w:rPr>
-        <w:rFonts w:hint="default" w:ascii="Symbol" w:hAnsi="Symbol"/>
+        <w:rFonts w:ascii="Symbol" w:hAnsi="Symbol" w:hint="default"/>
       </w:rPr>
     </w:lvl>
     <w:lvl w:ilvl="7" w:tplc="873C9C00">
@@ -2239,7 +2270,7 @@
         <w:ind w:left="5760" w:hanging="360"/>
       </w:pPr>
       <w:rPr>
-        <w:rFonts w:hint="default" w:ascii="Courier New" w:hAnsi="Courier New"/>
+        <w:rFonts w:ascii="Courier New" w:hAnsi="Courier New" w:hint="default"/>
       </w:rPr>
     </w:lvl>
     <w:lvl w:ilvl="8" w:tplc="16A29754">
@@ -2251,11 +2282,11 @@
         <w:ind w:left="6480" w:hanging="360"/>
       </w:pPr>
       <w:rPr>
-        <w:rFonts w:hint="default" w:ascii="Wingdings" w:hAnsi="Wingdings"/>
+        <w:rFonts w:ascii="Wingdings" w:hAnsi="Wingdings" w:hint="default"/>
       </w:rPr>
     </w:lvl>
   </w:abstractNum>
-  <w:abstractNum w:abstractNumId="6" w15:restartNumberingAfterBreak="0">
+  <w:abstractNum w:abstractNumId="7" w15:restartNumberingAfterBreak="0">
     <w:nsid w:val="41AB6F3E"/>
     <w:multiLevelType w:val="hybridMultilevel"/>
     <w:tmpl w:val="FFFFFFFF"/>
@@ -2268,7 +2299,7 @@
         <w:ind w:left="720" w:hanging="360"/>
       </w:pPr>
       <w:rPr>
-        <w:rFonts w:hint="default" w:ascii="Symbol" w:hAnsi="Symbol"/>
+        <w:rFonts w:ascii="Symbol" w:hAnsi="Symbol" w:hint="default"/>
       </w:rPr>
     </w:lvl>
     <w:lvl w:ilvl="1" w:tplc="338C04DA">
@@ -2280,7 +2311,7 @@
         <w:ind w:left="1440" w:hanging="360"/>
       </w:pPr>
       <w:rPr>
-        <w:rFonts w:hint="default" w:ascii="Courier New" w:hAnsi="Courier New"/>
+        <w:rFonts w:ascii="Courier New" w:hAnsi="Courier New" w:hint="default"/>
       </w:rPr>
     </w:lvl>
     <w:lvl w:ilvl="2" w:tplc="A1BC243E">
@@ -2292,7 +2323,7 @@
         <w:ind w:left="2160" w:hanging="360"/>
       </w:pPr>
       <w:rPr>
-        <w:rFonts w:hint="default" w:ascii="Wingdings" w:hAnsi="Wingdings"/>
+        <w:rFonts w:ascii="Wingdings" w:hAnsi="Wingdings" w:hint="default"/>
       </w:rPr>
     </w:lvl>
     <w:lvl w:ilvl="3" w:tplc="D21273D2">
@@ -2304,7 +2335,7 @@
         <w:ind w:left="2880" w:hanging="360"/>
       </w:pPr>
       <w:rPr>
-        <w:rFonts w:hint="default" w:ascii="Symbol" w:hAnsi="Symbol"/>
+        <w:rFonts w:ascii="Symbol" w:hAnsi="Symbol" w:hint="default"/>
       </w:rPr>
     </w:lvl>
     <w:lvl w:ilvl="4" w:tplc="E41ED718">
@@ -2316,7 +2347,7 @@
         <w:ind w:left="3600" w:hanging="360"/>
       </w:pPr>
       <w:rPr>
-        <w:rFonts w:hint="default" w:ascii="Courier New" w:hAnsi="Courier New"/>
+        <w:rFonts w:ascii="Courier New" w:hAnsi="Courier New" w:hint="default"/>
       </w:rPr>
     </w:lvl>
     <w:lvl w:ilvl="5" w:tplc="4F6C5D9C">
@@ -2328,7 +2359,7 @@
         <w:ind w:left="4320" w:hanging="360"/>
       </w:pPr>
       <w:rPr>
-        <w:rFonts w:hint="default" w:ascii="Wingdings" w:hAnsi="Wingdings"/>
+        <w:rFonts w:ascii="Wingdings" w:hAnsi="Wingdings" w:hint="default"/>
       </w:rPr>
     </w:lvl>
     <w:lvl w:ilvl="6" w:tplc="BE903672">
@@ -2340,7 +2371,7 @@
         <w:ind w:left="5040" w:hanging="360"/>
       </w:pPr>
       <w:rPr>
-        <w:rFonts w:hint="default" w:ascii="Symbol" w:hAnsi="Symbol"/>
+        <w:rFonts w:ascii="Symbol" w:hAnsi="Symbol" w:hint="default"/>
       </w:rPr>
     </w:lvl>
     <w:lvl w:ilvl="7" w:tplc="1E8EAA54">
@@ -2352,7 +2383,7 @@
         <w:ind w:left="5760" w:hanging="360"/>
       </w:pPr>
       <w:rPr>
-        <w:rFonts w:hint="default" w:ascii="Courier New" w:hAnsi="Courier New"/>
+        <w:rFonts w:ascii="Courier New" w:hAnsi="Courier New" w:hint="default"/>
       </w:rPr>
     </w:lvl>
     <w:lvl w:ilvl="8" w:tplc="D116DBDC">
@@ -2364,11 +2395,11 @@
         <w:ind w:left="6480" w:hanging="360"/>
       </w:pPr>
       <w:rPr>
-        <w:rFonts w:hint="default" w:ascii="Wingdings" w:hAnsi="Wingdings"/>
+        <w:rFonts w:ascii="Wingdings" w:hAnsi="Wingdings" w:hint="default"/>
       </w:rPr>
     </w:lvl>
   </w:abstractNum>
-  <w:abstractNum w:abstractNumId="7" w15:restartNumberingAfterBreak="0">
+  <w:abstractNum w:abstractNumId="8" w15:restartNumberingAfterBreak="0">
     <w:nsid w:val="44506F5C"/>
     <w:multiLevelType w:val="hybridMultilevel"/>
     <w:tmpl w:val="64DA822E"/>
@@ -2381,7 +2412,7 @@
         <w:ind w:left="720" w:hanging="360"/>
       </w:pPr>
       <w:rPr>
-        <w:rFonts w:hint="default" w:ascii="Calibri" w:hAnsi="Calibri"/>
+        <w:rFonts w:ascii="Calibri" w:hAnsi="Calibri" w:hint="default"/>
       </w:rPr>
     </w:lvl>
     <w:lvl w:ilvl="1" w:tplc="080A0003" w:tentative="1">
@@ -2393,7 +2424,7 @@
         <w:ind w:left="1440" w:hanging="360"/>
       </w:pPr>
       <w:rPr>
-        <w:rFonts w:hint="default" w:ascii="Courier New" w:hAnsi="Courier New" w:cs="Courier New"/>
+        <w:rFonts w:ascii="Courier New" w:hAnsi="Courier New" w:cs="Courier New" w:hint="default"/>
       </w:rPr>
     </w:lvl>
     <w:lvl w:ilvl="2" w:tplc="080A0005" w:tentative="1">
@@ -2405,7 +2436,7 @@
         <w:ind w:left="2160" w:hanging="360"/>
       </w:pPr>
       <w:rPr>
-        <w:rFonts w:hint="default" w:ascii="Wingdings" w:hAnsi="Wingdings"/>
+        <w:rFonts w:ascii="Wingdings" w:hAnsi="Wingdings" w:hint="default"/>
       </w:rPr>
     </w:lvl>
     <w:lvl w:ilvl="3" w:tplc="080A0001" w:tentative="1">
@@ -2417,7 +2448,7 @@
         <w:ind w:left="2880" w:hanging="360"/>
       </w:pPr>
       <w:rPr>
-        <w:rFonts w:hint="default" w:ascii="Symbol" w:hAnsi="Symbol"/>
+        <w:rFonts w:ascii="Symbol" w:hAnsi="Symbol" w:hint="default"/>
       </w:rPr>
     </w:lvl>
     <w:lvl w:ilvl="4" w:tplc="080A0003" w:tentative="1">
@@ -2429,7 +2460,7 @@
         <w:ind w:left="3600" w:hanging="360"/>
       </w:pPr>
       <w:rPr>
-        <w:rFonts w:hint="default" w:ascii="Courier New" w:hAnsi="Courier New" w:cs="Courier New"/>
+        <w:rFonts w:ascii="Courier New" w:hAnsi="Courier New" w:cs="Courier New" w:hint="default"/>
       </w:rPr>
     </w:lvl>
     <w:lvl w:ilvl="5" w:tplc="080A0005" w:tentative="1">
@@ -2441,7 +2472,7 @@
         <w:ind w:left="4320" w:hanging="360"/>
       </w:pPr>
       <w:rPr>
-        <w:rFonts w:hint="default" w:ascii="Wingdings" w:hAnsi="Wingdings"/>
+        <w:rFonts w:ascii="Wingdings" w:hAnsi="Wingdings" w:hint="default"/>
       </w:rPr>
     </w:lvl>
     <w:lvl w:ilvl="6" w:tplc="080A0001" w:tentative="1">
@@ -2453,7 +2484,7 @@
         <w:ind w:left="5040" w:hanging="360"/>
       </w:pPr>
       <w:rPr>
-        <w:rFonts w:hint="default" w:ascii="Symbol" w:hAnsi="Symbol"/>
+        <w:rFonts w:ascii="Symbol" w:hAnsi="Symbol" w:hint="default"/>
       </w:rPr>
     </w:lvl>
     <w:lvl w:ilvl="7" w:tplc="080A0003" w:tentative="1">
@@ -2465,7 +2496,7 @@
         <w:ind w:left="5760" w:hanging="360"/>
       </w:pPr>
       <w:rPr>
-        <w:rFonts w:hint="default" w:ascii="Courier New" w:hAnsi="Courier New" w:cs="Courier New"/>
+        <w:rFonts w:ascii="Courier New" w:hAnsi="Courier New" w:cs="Courier New" w:hint="default"/>
       </w:rPr>
     </w:lvl>
     <w:lvl w:ilvl="8" w:tplc="080A0005" w:tentative="1">
@@ -2477,11 +2508,11 @@
         <w:ind w:left="6480" w:hanging="360"/>
       </w:pPr>
       <w:rPr>
-        <w:rFonts w:hint="default" w:ascii="Wingdings" w:hAnsi="Wingdings"/>
+        <w:rFonts w:ascii="Wingdings" w:hAnsi="Wingdings" w:hint="default"/>
       </w:rPr>
     </w:lvl>
   </w:abstractNum>
-  <w:abstractNum w:abstractNumId="8" w15:restartNumberingAfterBreak="0">
+  <w:abstractNum w:abstractNumId="9" w15:restartNumberingAfterBreak="0">
     <w:nsid w:val="4C1E5C06"/>
     <w:multiLevelType w:val="hybridMultilevel"/>
     <w:tmpl w:val="FFFFFFFF"/>
@@ -2494,7 +2525,7 @@
         <w:ind w:left="720" w:hanging="360"/>
       </w:pPr>
       <w:rPr>
-        <w:rFonts w:hint="default" w:ascii="Symbol" w:hAnsi="Symbol"/>
+        <w:rFonts w:ascii="Symbol" w:hAnsi="Symbol" w:hint="default"/>
       </w:rPr>
     </w:lvl>
     <w:lvl w:ilvl="1" w:tplc="0E067D68">
@@ -2506,7 +2537,7 @@
         <w:ind w:left="1440" w:hanging="360"/>
       </w:pPr>
       <w:rPr>
-        <w:rFonts w:hint="default" w:ascii="Courier New" w:hAnsi="Courier New"/>
+        <w:rFonts w:ascii="Courier New" w:hAnsi="Courier New" w:hint="default"/>
       </w:rPr>
     </w:lvl>
     <w:lvl w:ilvl="2" w:tplc="877C460C">
@@ -2518,7 +2549,7 @@
         <w:ind w:left="2160" w:hanging="360"/>
       </w:pPr>
       <w:rPr>
-        <w:rFonts w:hint="default" w:ascii="Wingdings" w:hAnsi="Wingdings"/>
+        <w:rFonts w:ascii="Wingdings" w:hAnsi="Wingdings" w:hint="default"/>
       </w:rPr>
     </w:lvl>
     <w:lvl w:ilvl="3" w:tplc="C876CC6E">
@@ -2530,7 +2561,7 @@
         <w:ind w:left="2880" w:hanging="360"/>
       </w:pPr>
       <w:rPr>
-        <w:rFonts w:hint="default" w:ascii="Symbol" w:hAnsi="Symbol"/>
+        <w:rFonts w:ascii="Symbol" w:hAnsi="Symbol" w:hint="default"/>
       </w:rPr>
     </w:lvl>
     <w:lvl w:ilvl="4" w:tplc="33A225F0">
@@ -2542,7 +2573,7 @@
         <w:ind w:left="3600" w:hanging="360"/>
       </w:pPr>
       <w:rPr>
-        <w:rFonts w:hint="default" w:ascii="Courier New" w:hAnsi="Courier New"/>
+        <w:rFonts w:ascii="Courier New" w:hAnsi="Courier New" w:hint="default"/>
       </w:rPr>
     </w:lvl>
     <w:lvl w:ilvl="5" w:tplc="D2B29E3E">
@@ -2554,7 +2585,7 @@
         <w:ind w:left="4320" w:hanging="360"/>
       </w:pPr>
       <w:rPr>
-        <w:rFonts w:hint="default" w:ascii="Wingdings" w:hAnsi="Wingdings"/>
+        <w:rFonts w:ascii="Wingdings" w:hAnsi="Wingdings" w:hint="default"/>
       </w:rPr>
     </w:lvl>
     <w:lvl w:ilvl="6" w:tplc="4CEC8494">
@@ -2566,7 +2597,7 @@
         <w:ind w:left="5040" w:hanging="360"/>
       </w:pPr>
       <w:rPr>
-        <w:rFonts w:hint="default" w:ascii="Symbol" w:hAnsi="Symbol"/>
+        <w:rFonts w:ascii="Symbol" w:hAnsi="Symbol" w:hint="default"/>
       </w:rPr>
     </w:lvl>
     <w:lvl w:ilvl="7" w:tplc="800CF2AC">
@@ -2578,7 +2609,7 @@
         <w:ind w:left="5760" w:hanging="360"/>
       </w:pPr>
       <w:rPr>
-        <w:rFonts w:hint="default" w:ascii="Courier New" w:hAnsi="Courier New"/>
+        <w:rFonts w:ascii="Courier New" w:hAnsi="Courier New" w:hint="default"/>
       </w:rPr>
     </w:lvl>
     <w:lvl w:ilvl="8" w:tplc="36BAEA76">
@@ -2590,11 +2621,11 @@
         <w:ind w:left="6480" w:hanging="360"/>
       </w:pPr>
       <w:rPr>
-        <w:rFonts w:hint="default" w:ascii="Wingdings" w:hAnsi="Wingdings"/>
+        <w:rFonts w:ascii="Wingdings" w:hAnsi="Wingdings" w:hint="default"/>
       </w:rPr>
     </w:lvl>
   </w:abstractNum>
-  <w:abstractNum w:abstractNumId="9" w15:restartNumberingAfterBreak="0">
+  <w:abstractNum w:abstractNumId="10" w15:restartNumberingAfterBreak="0">
     <w:nsid w:val="5DB22DED"/>
     <w:multiLevelType w:val="hybridMultilevel"/>
     <w:tmpl w:val="FFFFFFFF"/>
@@ -2607,7 +2638,7 @@
         <w:ind w:left="720" w:hanging="360"/>
       </w:pPr>
       <w:rPr>
-        <w:rFonts w:hint="default" w:ascii="Symbol" w:hAnsi="Symbol"/>
+        <w:rFonts w:ascii="Symbol" w:hAnsi="Symbol" w:hint="default"/>
       </w:rPr>
     </w:lvl>
     <w:lvl w:ilvl="1" w:tplc="8676C474">
@@ -2619,7 +2650,7 @@
         <w:ind w:left="1440" w:hanging="360"/>
       </w:pPr>
       <w:rPr>
-        <w:rFonts w:hint="default" w:ascii="Courier New" w:hAnsi="Courier New"/>
+        <w:rFonts w:ascii="Courier New" w:hAnsi="Courier New" w:hint="default"/>
       </w:rPr>
     </w:lvl>
     <w:lvl w:ilvl="2" w:tplc="13A27876">
@@ -2631,7 +2662,7 @@
         <w:ind w:left="2160" w:hanging="360"/>
       </w:pPr>
       <w:rPr>
-        <w:rFonts w:hint="default" w:ascii="Wingdings" w:hAnsi="Wingdings"/>
+        <w:rFonts w:ascii="Wingdings" w:hAnsi="Wingdings" w:hint="default"/>
       </w:rPr>
     </w:lvl>
     <w:lvl w:ilvl="3" w:tplc="E6EEBA9E">
@@ -2643,7 +2674,7 @@
         <w:ind w:left="2880" w:hanging="360"/>
       </w:pPr>
       <w:rPr>
-        <w:rFonts w:hint="default" w:ascii="Symbol" w:hAnsi="Symbol"/>
+        <w:rFonts w:ascii="Symbol" w:hAnsi="Symbol" w:hint="default"/>
       </w:rPr>
     </w:lvl>
     <w:lvl w:ilvl="4" w:tplc="DD40605E">
@@ -2655,7 +2686,7 @@
         <w:ind w:left="3600" w:hanging="360"/>
       </w:pPr>
       <w:rPr>
-        <w:rFonts w:hint="default" w:ascii="Courier New" w:hAnsi="Courier New"/>
+        <w:rFonts w:ascii="Courier New" w:hAnsi="Courier New" w:hint="default"/>
       </w:rPr>
     </w:lvl>
     <w:lvl w:ilvl="5" w:tplc="5112A87A">
@@ -2667,7 +2698,7 @@
         <w:ind w:left="4320" w:hanging="360"/>
       </w:pPr>
       <w:rPr>
-        <w:rFonts w:hint="default" w:ascii="Wingdings" w:hAnsi="Wingdings"/>
+        <w:rFonts w:ascii="Wingdings" w:hAnsi="Wingdings" w:hint="default"/>
       </w:rPr>
     </w:lvl>
     <w:lvl w:ilvl="6" w:tplc="03BC8804">
@@ -2679,7 +2710,7 @@
         <w:ind w:left="5040" w:hanging="360"/>
       </w:pPr>
       <w:rPr>
-        <w:rFonts w:hint="default" w:ascii="Symbol" w:hAnsi="Symbol"/>
+        <w:rFonts w:ascii="Symbol" w:hAnsi="Symbol" w:hint="default"/>
       </w:rPr>
     </w:lvl>
     <w:lvl w:ilvl="7" w:tplc="63369E5C">
@@ -2691,7 +2722,7 @@
         <w:ind w:left="5760" w:hanging="360"/>
       </w:pPr>
       <w:rPr>
-        <w:rFonts w:hint="default" w:ascii="Courier New" w:hAnsi="Courier New"/>
+        <w:rFonts w:ascii="Courier New" w:hAnsi="Courier New" w:hint="default"/>
       </w:rPr>
     </w:lvl>
     <w:lvl w:ilvl="8" w:tplc="A4C245AE">
@@ -2703,11 +2734,11 @@
         <w:ind w:left="6480" w:hanging="360"/>
       </w:pPr>
       <w:rPr>
-        <w:rFonts w:hint="default" w:ascii="Wingdings" w:hAnsi="Wingdings"/>
+        <w:rFonts w:ascii="Wingdings" w:hAnsi="Wingdings" w:hint="default"/>
       </w:rPr>
     </w:lvl>
   </w:abstractNum>
-  <w:abstractNum w:abstractNumId="10" w15:restartNumberingAfterBreak="0">
+  <w:abstractNum w:abstractNumId="11" w15:restartNumberingAfterBreak="0">
     <w:nsid w:val="6C272423"/>
     <w:multiLevelType w:val="hybridMultilevel"/>
     <w:tmpl w:val="FFFFFFFF"/>
@@ -2720,7 +2751,7 @@
         <w:ind w:left="720" w:hanging="360"/>
       </w:pPr>
       <w:rPr>
-        <w:rFonts w:hint="default" w:ascii="Symbol" w:hAnsi="Symbol"/>
+        <w:rFonts w:ascii="Symbol" w:hAnsi="Symbol" w:hint="default"/>
       </w:rPr>
     </w:lvl>
     <w:lvl w:ilvl="1" w:tplc="6CFEDEB0">
@@ -2732,7 +2763,7 @@
         <w:ind w:left="1440" w:hanging="360"/>
       </w:pPr>
       <w:rPr>
-        <w:rFonts w:hint="default" w:ascii="Courier New" w:hAnsi="Courier New"/>
+        <w:rFonts w:ascii="Courier New" w:hAnsi="Courier New" w:hint="default"/>
       </w:rPr>
     </w:lvl>
     <w:lvl w:ilvl="2" w:tplc="9EAE24EE">
@@ -2744,7 +2775,7 @@
         <w:ind w:left="2160" w:hanging="360"/>
       </w:pPr>
       <w:rPr>
-        <w:rFonts w:hint="default" w:ascii="Wingdings" w:hAnsi="Wingdings"/>
+        <w:rFonts w:ascii="Wingdings" w:hAnsi="Wingdings" w:hint="default"/>
       </w:rPr>
     </w:lvl>
     <w:lvl w:ilvl="3" w:tplc="285A7B1A">
@@ -2756,7 +2787,7 @@
         <w:ind w:left="2880" w:hanging="360"/>
       </w:pPr>
       <w:rPr>
-        <w:rFonts w:hint="default" w:ascii="Symbol" w:hAnsi="Symbol"/>
+        <w:rFonts w:ascii="Symbol" w:hAnsi="Symbol" w:hint="default"/>
       </w:rPr>
     </w:lvl>
     <w:lvl w:ilvl="4" w:tplc="375AD3FA">
@@ -2768,7 +2799,7 @@
         <w:ind w:left="3600" w:hanging="360"/>
       </w:pPr>
       <w:rPr>
-        <w:rFonts w:hint="default" w:ascii="Courier New" w:hAnsi="Courier New"/>
+        <w:rFonts w:ascii="Courier New" w:hAnsi="Courier New" w:hint="default"/>
       </w:rPr>
     </w:lvl>
     <w:lvl w:ilvl="5" w:tplc="C28E3F6A">
@@ -2780,7 +2811,7 @@
         <w:ind w:left="4320" w:hanging="360"/>
       </w:pPr>
       <w:rPr>
-        <w:rFonts w:hint="default" w:ascii="Wingdings" w:hAnsi="Wingdings"/>
+        <w:rFonts w:ascii="Wingdings" w:hAnsi="Wingdings" w:hint="default"/>
       </w:rPr>
     </w:lvl>
     <w:lvl w:ilvl="6" w:tplc="26283F72">
@@ -2792,7 +2823,7 @@
         <w:ind w:left="5040" w:hanging="360"/>
       </w:pPr>
       <w:rPr>
-        <w:rFonts w:hint="default" w:ascii="Symbol" w:hAnsi="Symbol"/>
+        <w:rFonts w:ascii="Symbol" w:hAnsi="Symbol" w:hint="default"/>
       </w:rPr>
     </w:lvl>
     <w:lvl w:ilvl="7" w:tplc="5C7EB81E">
@@ -2804,7 +2835,7 @@
         <w:ind w:left="5760" w:hanging="360"/>
       </w:pPr>
       <w:rPr>
-        <w:rFonts w:hint="default" w:ascii="Courier New" w:hAnsi="Courier New"/>
+        <w:rFonts w:ascii="Courier New" w:hAnsi="Courier New" w:hint="default"/>
       </w:rPr>
     </w:lvl>
     <w:lvl w:ilvl="8" w:tplc="CCAED484">
@@ -2816,11 +2847,11 @@
         <w:ind w:left="6480" w:hanging="360"/>
       </w:pPr>
       <w:rPr>
-        <w:rFonts w:hint="default" w:ascii="Wingdings" w:hAnsi="Wingdings"/>
+        <w:rFonts w:ascii="Wingdings" w:hAnsi="Wingdings" w:hint="default"/>
       </w:rPr>
     </w:lvl>
   </w:abstractNum>
-  <w:abstractNum w:abstractNumId="11" w15:restartNumberingAfterBreak="0">
+  <w:abstractNum w:abstractNumId="12" w15:restartNumberingAfterBreak="0">
     <w:nsid w:val="6EB5557B"/>
     <w:multiLevelType w:val="hybridMultilevel"/>
     <w:tmpl w:val="FFFFFFFF"/>
@@ -2833,7 +2864,7 @@
         <w:ind w:left="720" w:hanging="360"/>
       </w:pPr>
       <w:rPr>
-        <w:rFonts w:hint="default" w:ascii="Symbol" w:hAnsi="Symbol"/>
+        <w:rFonts w:ascii="Symbol" w:hAnsi="Symbol" w:hint="default"/>
       </w:rPr>
     </w:lvl>
     <w:lvl w:ilvl="1" w:tplc="C64281F8">
@@ -2845,7 +2876,7 @@
         <w:ind w:left="1440" w:hanging="360"/>
       </w:pPr>
       <w:rPr>
-        <w:rFonts w:hint="default" w:ascii="Courier New" w:hAnsi="Courier New"/>
+        <w:rFonts w:ascii="Courier New" w:hAnsi="Courier New" w:hint="default"/>
       </w:rPr>
     </w:lvl>
     <w:lvl w:ilvl="2" w:tplc="8F44C62C">
@@ -2857,7 +2888,7 @@
         <w:ind w:left="2160" w:hanging="360"/>
       </w:pPr>
       <w:rPr>
-        <w:rFonts w:hint="default" w:ascii="Wingdings" w:hAnsi="Wingdings"/>
+        <w:rFonts w:ascii="Wingdings" w:hAnsi="Wingdings" w:hint="default"/>
       </w:rPr>
     </w:lvl>
     <w:lvl w:ilvl="3" w:tplc="23362268">
@@ -2869,7 +2900,7 @@
         <w:ind w:left="2880" w:hanging="360"/>
       </w:pPr>
       <w:rPr>
-        <w:rFonts w:hint="default" w:ascii="Symbol" w:hAnsi="Symbol"/>
+        <w:rFonts w:ascii="Symbol" w:hAnsi="Symbol" w:hint="default"/>
       </w:rPr>
     </w:lvl>
     <w:lvl w:ilvl="4" w:tplc="3D6CAF06">
@@ -2881,7 +2912,7 @@
         <w:ind w:left="3600" w:hanging="360"/>
       </w:pPr>
       <w:rPr>
-        <w:rFonts w:hint="default" w:ascii="Courier New" w:hAnsi="Courier New"/>
+        <w:rFonts w:ascii="Courier New" w:hAnsi="Courier New" w:hint="default"/>
       </w:rPr>
     </w:lvl>
     <w:lvl w:ilvl="5" w:tplc="E540817A">
@@ -2893,7 +2924,7 @@
         <w:ind w:left="4320" w:hanging="360"/>
       </w:pPr>
       <w:rPr>
-        <w:rFonts w:hint="default" w:ascii="Wingdings" w:hAnsi="Wingdings"/>
+        <w:rFonts w:ascii="Wingdings" w:hAnsi="Wingdings" w:hint="default"/>
       </w:rPr>
     </w:lvl>
     <w:lvl w:ilvl="6" w:tplc="CD863BE4">
@@ -2905,7 +2936,7 @@
         <w:ind w:left="5040" w:hanging="360"/>
       </w:pPr>
       <w:rPr>
-        <w:rFonts w:hint="default" w:ascii="Symbol" w:hAnsi="Symbol"/>
+        <w:rFonts w:ascii="Symbol" w:hAnsi="Symbol" w:hint="default"/>
       </w:rPr>
     </w:lvl>
     <w:lvl w:ilvl="7" w:tplc="F63AC59C">
@@ -2917,7 +2948,7 @@
         <w:ind w:left="5760" w:hanging="360"/>
       </w:pPr>
       <w:rPr>
-        <w:rFonts w:hint="default" w:ascii="Courier New" w:hAnsi="Courier New"/>
+        <w:rFonts w:ascii="Courier New" w:hAnsi="Courier New" w:hint="default"/>
       </w:rPr>
     </w:lvl>
     <w:lvl w:ilvl="8" w:tplc="92C05022">
@@ -2929,11 +2960,11 @@
         <w:ind w:left="6480" w:hanging="360"/>
       </w:pPr>
       <w:rPr>
-        <w:rFonts w:hint="default" w:ascii="Wingdings" w:hAnsi="Wingdings"/>
+        <w:rFonts w:ascii="Wingdings" w:hAnsi="Wingdings" w:hint="default"/>
       </w:rPr>
     </w:lvl>
   </w:abstractNum>
-  <w:abstractNum w:abstractNumId="12" w15:restartNumberingAfterBreak="0">
+  <w:abstractNum w:abstractNumId="13" w15:restartNumberingAfterBreak="0">
     <w:nsid w:val="6EC9D4CE"/>
     <w:multiLevelType w:val="hybridMultilevel"/>
     <w:tmpl w:val="FFFFFFFF"/>
@@ -2946,7 +2977,7 @@
         <w:ind w:left="720" w:hanging="360"/>
       </w:pPr>
       <w:rPr>
-        <w:rFonts w:hint="default" w:ascii="Symbol" w:hAnsi="Symbol"/>
+        <w:rFonts w:ascii="Symbol" w:hAnsi="Symbol" w:hint="default"/>
       </w:rPr>
     </w:lvl>
     <w:lvl w:ilvl="1" w:tplc="FD928F54">
@@ -2958,7 +2989,7 @@
         <w:ind w:left="1440" w:hanging="360"/>
       </w:pPr>
       <w:rPr>
-        <w:rFonts w:hint="default" w:ascii="Courier New" w:hAnsi="Courier New"/>
+        <w:rFonts w:ascii="Courier New" w:hAnsi="Courier New" w:hint="default"/>
       </w:rPr>
     </w:lvl>
     <w:lvl w:ilvl="2" w:tplc="2800124C">
@@ -2970,7 +3001,7 @@
         <w:ind w:left="2160" w:hanging="360"/>
       </w:pPr>
       <w:rPr>
-        <w:rFonts w:hint="default" w:ascii="Wingdings" w:hAnsi="Wingdings"/>
+        <w:rFonts w:ascii="Wingdings" w:hAnsi="Wingdings" w:hint="default"/>
       </w:rPr>
     </w:lvl>
     <w:lvl w:ilvl="3" w:tplc="590EEFD8">
@@ -2982,7 +3013,7 @@
         <w:ind w:left="2880" w:hanging="360"/>
       </w:pPr>
       <w:rPr>
-        <w:rFonts w:hint="default" w:ascii="Symbol" w:hAnsi="Symbol"/>
+        <w:rFonts w:ascii="Symbol" w:hAnsi="Symbol" w:hint="default"/>
       </w:rPr>
     </w:lvl>
     <w:lvl w:ilvl="4" w:tplc="DF9C1FF0">
@@ -2994,7 +3025,7 @@
         <w:ind w:left="3600" w:hanging="360"/>
       </w:pPr>
       <w:rPr>
-        <w:rFonts w:hint="default" w:ascii="Courier New" w:hAnsi="Courier New"/>
+        <w:rFonts w:ascii="Courier New" w:hAnsi="Courier New" w:hint="default"/>
       </w:rPr>
     </w:lvl>
     <w:lvl w:ilvl="5" w:tplc="7DDE205C">
@@ -3006,7 +3037,7 @@
         <w:ind w:left="4320" w:hanging="360"/>
       </w:pPr>
       <w:rPr>
-        <w:rFonts w:hint="default" w:ascii="Wingdings" w:hAnsi="Wingdings"/>
+        <w:rFonts w:ascii="Wingdings" w:hAnsi="Wingdings" w:hint="default"/>
       </w:rPr>
     </w:lvl>
     <w:lvl w:ilvl="6" w:tplc="E9E48F7E">
@@ -3018,7 +3049,7 @@
         <w:ind w:left="5040" w:hanging="360"/>
       </w:pPr>
       <w:rPr>
-        <w:rFonts w:hint="default" w:ascii="Symbol" w:hAnsi="Symbol"/>
+        <w:rFonts w:ascii="Symbol" w:hAnsi="Symbol" w:hint="default"/>
       </w:rPr>
     </w:lvl>
     <w:lvl w:ilvl="7" w:tplc="590A29BA">
@@ -3030,7 +3061,7 @@
         <w:ind w:left="5760" w:hanging="360"/>
       </w:pPr>
       <w:rPr>
-        <w:rFonts w:hint="default" w:ascii="Courier New" w:hAnsi="Courier New"/>
+        <w:rFonts w:ascii="Courier New" w:hAnsi="Courier New" w:hint="default"/>
       </w:rPr>
     </w:lvl>
     <w:lvl w:ilvl="8" w:tplc="142E8FF4">
@@ -3042,11 +3073,11 @@
         <w:ind w:left="6480" w:hanging="360"/>
       </w:pPr>
       <w:rPr>
-        <w:rFonts w:hint="default" w:ascii="Wingdings" w:hAnsi="Wingdings"/>
+        <w:rFonts w:ascii="Wingdings" w:hAnsi="Wingdings" w:hint="default"/>
       </w:rPr>
     </w:lvl>
   </w:abstractNum>
-  <w:abstractNum w:abstractNumId="13" w15:restartNumberingAfterBreak="0">
+  <w:abstractNum w:abstractNumId="14" w15:restartNumberingAfterBreak="0">
     <w:nsid w:val="6FA2382D"/>
     <w:multiLevelType w:val="hybridMultilevel"/>
     <w:tmpl w:val="FFFFFFFF"/>
@@ -3059,7 +3090,7 @@
         <w:ind w:left="720" w:hanging="360"/>
       </w:pPr>
       <w:rPr>
-        <w:rFonts w:hint="default" w:ascii="Symbol" w:hAnsi="Symbol"/>
+        <w:rFonts w:ascii="Symbol" w:hAnsi="Symbol" w:hint="default"/>
       </w:rPr>
     </w:lvl>
     <w:lvl w:ilvl="1" w:tplc="96FE38BC">
@@ -3071,7 +3102,7 @@
         <w:ind w:left="1440" w:hanging="360"/>
       </w:pPr>
       <w:rPr>
-        <w:rFonts w:hint="default" w:ascii="Courier New" w:hAnsi="Courier New"/>
+        <w:rFonts w:ascii="Courier New" w:hAnsi="Courier New" w:hint="default"/>
       </w:rPr>
     </w:lvl>
     <w:lvl w:ilvl="2" w:tplc="FBAC9888">
@@ -3083,7 +3114,7 @@
         <w:ind w:left="2160" w:hanging="360"/>
       </w:pPr>
       <w:rPr>
-        <w:rFonts w:hint="default" w:ascii="Wingdings" w:hAnsi="Wingdings"/>
+        <w:rFonts w:ascii="Wingdings" w:hAnsi="Wingdings" w:hint="default"/>
       </w:rPr>
     </w:lvl>
     <w:lvl w:ilvl="3" w:tplc="36C8E2A2">
@@ -3095,7 +3126,7 @@
         <w:ind w:left="2880" w:hanging="360"/>
       </w:pPr>
       <w:rPr>
-        <w:rFonts w:hint="default" w:ascii="Symbol" w:hAnsi="Symbol"/>
+        <w:rFonts w:ascii="Symbol" w:hAnsi="Symbol" w:hint="default"/>
       </w:rPr>
     </w:lvl>
     <w:lvl w:ilvl="4" w:tplc="187E1F6C">
@@ -3107,7 +3138,7 @@
         <w:ind w:left="3600" w:hanging="360"/>
       </w:pPr>
       <w:rPr>
-        <w:rFonts w:hint="default" w:ascii="Courier New" w:hAnsi="Courier New"/>
+        <w:rFonts w:ascii="Courier New" w:hAnsi="Courier New" w:hint="default"/>
       </w:rPr>
     </w:lvl>
     <w:lvl w:ilvl="5" w:tplc="C2D2A97A">
@@ -3119,7 +3150,7 @@
         <w:ind w:left="4320" w:hanging="360"/>
       </w:pPr>
       <w:rPr>
-        <w:rFonts w:hint="default" w:ascii="Wingdings" w:hAnsi="Wingdings"/>
+        <w:rFonts w:ascii="Wingdings" w:hAnsi="Wingdings" w:hint="default"/>
       </w:rPr>
     </w:lvl>
     <w:lvl w:ilvl="6" w:tplc="2D0EE84C">
@@ -3131,7 +3162,7 @@
         <w:ind w:left="5040" w:hanging="360"/>
       </w:pPr>
       <w:rPr>
-        <w:rFonts w:hint="default" w:ascii="Symbol" w:hAnsi="Symbol"/>
+        <w:rFonts w:ascii="Symbol" w:hAnsi="Symbol" w:hint="default"/>
       </w:rPr>
     </w:lvl>
     <w:lvl w:ilvl="7" w:tplc="6B02C23A">
@@ -3143,7 +3174,7 @@
         <w:ind w:left="5760" w:hanging="360"/>
       </w:pPr>
       <w:rPr>
-        <w:rFonts w:hint="default" w:ascii="Courier New" w:hAnsi="Courier New"/>
+        <w:rFonts w:ascii="Courier New" w:hAnsi="Courier New" w:hint="default"/>
       </w:rPr>
     </w:lvl>
     <w:lvl w:ilvl="8" w:tplc="E1DC6A80">
@@ -3155,11 +3186,11 @@
         <w:ind w:left="6480" w:hanging="360"/>
       </w:pPr>
       <w:rPr>
-        <w:rFonts w:hint="default" w:ascii="Wingdings" w:hAnsi="Wingdings"/>
+        <w:rFonts w:ascii="Wingdings" w:hAnsi="Wingdings" w:hint="default"/>
       </w:rPr>
     </w:lvl>
   </w:abstractNum>
-  <w:abstractNum w:abstractNumId="14" w15:restartNumberingAfterBreak="0">
+  <w:abstractNum w:abstractNumId="15" w15:restartNumberingAfterBreak="0">
     <w:nsid w:val="7218ABB9"/>
     <w:multiLevelType w:val="hybridMultilevel"/>
     <w:tmpl w:val="FFFFFFFF"/>
@@ -3172,7 +3203,7 @@
         <w:ind w:left="720" w:hanging="360"/>
       </w:pPr>
       <w:rPr>
-        <w:rFonts w:hint="default" w:ascii="Symbol" w:hAnsi="Symbol"/>
+        <w:rFonts w:ascii="Symbol" w:hAnsi="Symbol" w:hint="default"/>
       </w:rPr>
     </w:lvl>
     <w:lvl w:ilvl="1" w:tplc="8A2AF464">
@@ -3184,7 +3215,7 @@
         <w:ind w:left="1440" w:hanging="360"/>
       </w:pPr>
       <w:rPr>
-        <w:rFonts w:hint="default" w:ascii="Courier New" w:hAnsi="Courier New"/>
+        <w:rFonts w:ascii="Courier New" w:hAnsi="Courier New" w:hint="default"/>
       </w:rPr>
     </w:lvl>
     <w:lvl w:ilvl="2" w:tplc="69E01490">
@@ -3196,7 +3227,7 @@
         <w:ind w:left="2160" w:hanging="360"/>
       </w:pPr>
       <w:rPr>
-        <w:rFonts w:hint="default" w:ascii="Wingdings" w:hAnsi="Wingdings"/>
+        <w:rFonts w:ascii="Wingdings" w:hAnsi="Wingdings" w:hint="default"/>
       </w:rPr>
     </w:lvl>
     <w:lvl w:ilvl="3" w:tplc="51A6D186">
@@ -3208,7 +3239,7 @@
         <w:ind w:left="2880" w:hanging="360"/>
       </w:pPr>
       <w:rPr>
-        <w:rFonts w:hint="default" w:ascii="Symbol" w:hAnsi="Symbol"/>
+        <w:rFonts w:ascii="Symbol" w:hAnsi="Symbol" w:hint="default"/>
       </w:rPr>
     </w:lvl>
     <w:lvl w:ilvl="4" w:tplc="AFD2AF7E">
@@ -3220,7 +3251,7 @@
         <w:ind w:left="3600" w:hanging="360"/>
       </w:pPr>
       <w:rPr>
-        <w:rFonts w:hint="default" w:ascii="Courier New" w:hAnsi="Courier New"/>
+        <w:rFonts w:ascii="Courier New" w:hAnsi="Courier New" w:hint="default"/>
       </w:rPr>
     </w:lvl>
     <w:lvl w:ilvl="5" w:tplc="2514EC50">
@@ -3232,7 +3263,7 @@
         <w:ind w:left="4320" w:hanging="360"/>
       </w:pPr>
       <w:rPr>
-        <w:rFonts w:hint="default" w:ascii="Wingdings" w:hAnsi="Wingdings"/>
+        <w:rFonts w:ascii="Wingdings" w:hAnsi="Wingdings" w:hint="default"/>
       </w:rPr>
     </w:lvl>
     <w:lvl w:ilvl="6" w:tplc="470C1DFE">
@@ -3244,7 +3275,7 @@
         <w:ind w:left="5040" w:hanging="360"/>
       </w:pPr>
       <w:rPr>
-        <w:rFonts w:hint="default" w:ascii="Symbol" w:hAnsi="Symbol"/>
+        <w:rFonts w:ascii="Symbol" w:hAnsi="Symbol" w:hint="default"/>
       </w:rPr>
     </w:lvl>
     <w:lvl w:ilvl="7" w:tplc="18A25408">
@@ -3256,7 +3287,7 @@
         <w:ind w:left="5760" w:hanging="360"/>
       </w:pPr>
       <w:rPr>
-        <w:rFonts w:hint="default" w:ascii="Courier New" w:hAnsi="Courier New"/>
+        <w:rFonts w:ascii="Courier New" w:hAnsi="Courier New" w:hint="default"/>
       </w:rPr>
     </w:lvl>
     <w:lvl w:ilvl="8" w:tplc="30907A60">
@@ -3268,11 +3299,11 @@
         <w:ind w:left="6480" w:hanging="360"/>
       </w:pPr>
       <w:rPr>
-        <w:rFonts w:hint="default" w:ascii="Wingdings" w:hAnsi="Wingdings"/>
+        <w:rFonts w:ascii="Wingdings" w:hAnsi="Wingdings" w:hint="default"/>
       </w:rPr>
     </w:lvl>
   </w:abstractNum>
-  <w:abstractNum w:abstractNumId="15" w15:restartNumberingAfterBreak="0">
+  <w:abstractNum w:abstractNumId="16" w15:restartNumberingAfterBreak="0">
     <w:nsid w:val="7E9BB080"/>
     <w:multiLevelType w:val="hybridMultilevel"/>
     <w:tmpl w:val="FFFFFFFF"/>
@@ -3285,7 +3316,7 @@
         <w:ind w:left="720" w:hanging="360"/>
       </w:pPr>
       <w:rPr>
-        <w:rFonts w:hint="default" w:ascii="Symbol" w:hAnsi="Symbol"/>
+        <w:rFonts w:ascii="Symbol" w:hAnsi="Symbol" w:hint="default"/>
       </w:rPr>
     </w:lvl>
     <w:lvl w:ilvl="1" w:tplc="F482D29E">
@@ -3297,7 +3328,7 @@
         <w:ind w:left="1440" w:hanging="360"/>
       </w:pPr>
       <w:rPr>
-        <w:rFonts w:hint="default" w:ascii="Courier New" w:hAnsi="Courier New"/>
+        <w:rFonts w:ascii="Courier New" w:hAnsi="Courier New" w:hint="default"/>
       </w:rPr>
     </w:lvl>
     <w:lvl w:ilvl="2" w:tplc="899C9F32">
@@ -3309,7 +3340,7 @@
         <w:ind w:left="2160" w:hanging="360"/>
       </w:pPr>
       <w:rPr>
-        <w:rFonts w:hint="default" w:ascii="Wingdings" w:hAnsi="Wingdings"/>
+        <w:rFonts w:ascii="Wingdings" w:hAnsi="Wingdings" w:hint="default"/>
       </w:rPr>
     </w:lvl>
     <w:lvl w:ilvl="3" w:tplc="B956CDD6">
@@ -3321,7 +3352,7 @@
         <w:ind w:left="2880" w:hanging="360"/>
       </w:pPr>
       <w:rPr>
-        <w:rFonts w:hint="default" w:ascii="Symbol" w:hAnsi="Symbol"/>
+        <w:rFonts w:ascii="Symbol" w:hAnsi="Symbol" w:hint="default"/>
       </w:rPr>
     </w:lvl>
     <w:lvl w:ilvl="4" w:tplc="0DBEB418">
@@ -3333,7 +3364,7 @@
         <w:ind w:left="3600" w:hanging="360"/>
       </w:pPr>
       <w:rPr>
-        <w:rFonts w:hint="default" w:ascii="Courier New" w:hAnsi="Courier New"/>
+        <w:rFonts w:ascii="Courier New" w:hAnsi="Courier New" w:hint="default"/>
       </w:rPr>
     </w:lvl>
     <w:lvl w:ilvl="5" w:tplc="B3D80F2C">
@@ -3345,7 +3376,7 @@
         <w:ind w:left="4320" w:hanging="360"/>
       </w:pPr>
       <w:rPr>
-        <w:rFonts w:hint="default" w:ascii="Wingdings" w:hAnsi="Wingdings"/>
+        <w:rFonts w:ascii="Wingdings" w:hAnsi="Wingdings" w:hint="default"/>
       </w:rPr>
     </w:lvl>
     <w:lvl w:ilvl="6" w:tplc="76C27196">
@@ -3357,7 +3388,7 @@
         <w:ind w:left="5040" w:hanging="360"/>
       </w:pPr>
       <w:rPr>
-        <w:rFonts w:hint="default" w:ascii="Symbol" w:hAnsi="Symbol"/>
+        <w:rFonts w:ascii="Symbol" w:hAnsi="Symbol" w:hint="default"/>
       </w:rPr>
     </w:lvl>
     <w:lvl w:ilvl="7" w:tplc="EAAC5A16">
@@ -3369,7 +3400,7 @@
         <w:ind w:left="5760" w:hanging="360"/>
       </w:pPr>
       <w:rPr>
-        <w:rFonts w:hint="default" w:ascii="Courier New" w:hAnsi="Courier New"/>
+        <w:rFonts w:ascii="Courier New" w:hAnsi="Courier New" w:hint="default"/>
       </w:rPr>
     </w:lvl>
     <w:lvl w:ilvl="8" w:tplc="5F2C70AA">
@@ -3381,70 +3412,70 @@
         <w:ind w:left="6480" w:hanging="360"/>
       </w:pPr>
       <w:rPr>
-        <w:rFonts w:hint="default" w:ascii="Wingdings" w:hAnsi="Wingdings"/>
+        <w:rFonts w:ascii="Wingdings" w:hAnsi="Wingdings" w:hint="default"/>
       </w:rPr>
     </w:lvl>
   </w:abstractNum>
-  <w:num w:numId="17">
+  <w:num w:numId="1">
+    <w:abstractNumId w:val="3"/>
+  </w:num>
+  <w:num w:numId="2">
+    <w:abstractNumId w:val="8"/>
+  </w:num>
+  <w:num w:numId="3">
+    <w:abstractNumId w:val="13"/>
+  </w:num>
+  <w:num w:numId="4">
+    <w:abstractNumId w:val="12"/>
+  </w:num>
+  <w:num w:numId="5">
+    <w:abstractNumId w:val="0"/>
+  </w:num>
+  <w:num w:numId="6">
+    <w:abstractNumId w:val="10"/>
+  </w:num>
+  <w:num w:numId="7">
+    <w:abstractNumId w:val="5"/>
+  </w:num>
+  <w:num w:numId="8">
+    <w:abstractNumId w:val="4"/>
+  </w:num>
+  <w:num w:numId="9">
+    <w:abstractNumId w:val="14"/>
+  </w:num>
+  <w:num w:numId="10">
+    <w:abstractNumId w:val="15"/>
+  </w:num>
+  <w:num w:numId="11">
+    <w:abstractNumId w:val="6"/>
+  </w:num>
+  <w:num w:numId="12">
+    <w:abstractNumId w:val="2"/>
+  </w:num>
+  <w:num w:numId="13">
     <w:abstractNumId w:val="16"/>
   </w:num>
-  <w:num w:numId="1" w16cid:durableId="1663194438">
+  <w:num w:numId="14">
+    <w:abstractNumId w:val="11"/>
+  </w:num>
+  <w:num w:numId="15">
     <w:abstractNumId w:val="7"/>
   </w:num>
-  <w:num w:numId="2" w16cid:durableId="455373516">
-    <w:abstractNumId w:val="12"/>
-  </w:num>
-  <w:num w:numId="3" w16cid:durableId="1431899132">
-    <w:abstractNumId w:val="11"/>
-  </w:num>
-  <w:num w:numId="4" w16cid:durableId="1924758780">
-    <w:abstractNumId w:val="0"/>
-  </w:num>
-  <w:num w:numId="5" w16cid:durableId="756172492">
-    <w:abstractNumId w:val="9"/>
-  </w:num>
-  <w:num w:numId="6" w16cid:durableId="875120313">
-    <w:abstractNumId w:val="4"/>
-  </w:num>
-  <w:num w:numId="7" w16cid:durableId="1467548428">
-    <w:abstractNumId w:val="3"/>
-  </w:num>
-  <w:num w:numId="8" w16cid:durableId="244191340">
-    <w:abstractNumId w:val="13"/>
-  </w:num>
-  <w:num w:numId="9" w16cid:durableId="684943012">
-    <w:abstractNumId w:val="14"/>
-  </w:num>
-  <w:num w:numId="10" w16cid:durableId="2012292546">
-    <w:abstractNumId w:val="5"/>
-  </w:num>
-  <w:num w:numId="11" w16cid:durableId="733158167">
-    <w:abstractNumId w:val="2"/>
-  </w:num>
-  <w:num w:numId="12" w16cid:durableId="159776954">
-    <w:abstractNumId w:val="15"/>
-  </w:num>
-  <w:num w:numId="13" w16cid:durableId="442111087">
-    <w:abstractNumId w:val="10"/>
-  </w:num>
-  <w:num w:numId="14" w16cid:durableId="423380543">
-    <w:abstractNumId w:val="6"/>
-  </w:num>
-  <w:num w:numId="15" w16cid:durableId="508522152">
+  <w:num w:numId="16">
     <w:abstractNumId w:val="1"/>
   </w:num>
-  <w:num w:numId="16" w16cid:durableId="1622304944">
-    <w:abstractNumId w:val="8"/>
+  <w:num w:numId="17">
+    <w:abstractNumId w:val="9"/>
   </w:num>
 </w:numbering>
 </file>
 
 <file path=word/styles.xml><?xml version="1.0" encoding="utf-8"?>
-<w:styles xmlns:mc="http://schemas.openxmlformats.org/markup-compatibility/2006" xmlns:r="http://schemas.openxmlformats.org/officeDocument/2006/relationships" xmlns:w="http://schemas.openxmlformats.org/wordprocessingml/2006/main" xmlns:w14="http://schemas.microsoft.com/office/word/2010/wordml" xmlns:w15="http://schemas.microsoft.com/office/word/2012/wordml" xmlns:w16cex="http://schemas.microsoft.com/office/word/2018/wordml/cex" xmlns:w16cid="http://schemas.microsoft.com/office/word/2016/wordml/cid" xmlns:w16="http://schemas.microsoft.com/office/word/2018/wordml" xmlns:w16sdtdh="http://schemas.microsoft.com/office/word/2020/wordml/sdtdatahash" xmlns:w16se="http://schemas.microsoft.com/office/word/2015/wordml/symex" mc:Ignorable="w14 w15 w16se w16cid w16 w16cex w16sdtdh">
+<w:styles xmlns:mc="http://schemas.openxmlformats.org/markup-compatibility/2006" xmlns:r="http://schemas.openxmlformats.org/officeDocument/2006/relationships" xmlns:w="http://schemas.openxmlformats.org/wordprocessingml/2006/main" xmlns:w14="http://schemas.microsoft.com/office/word/2010/wordml" xmlns:w15="http://schemas.microsoft.com/office/word/2012/wordml" xmlns:w16cid="http://schemas.microsoft.com/office/word/2016/wordml/cid" xmlns:w16se="http://schemas.microsoft.com/office/word/2015/wordml/symex" mc:Ignorable="w14 w15 w16se w16cid">
   <w:docDefaults>
     <w:rPrDefault>
       <w:rPr>
-        <w:rFonts w:asciiTheme="minorHAnsi" w:hAnsiTheme="minorHAnsi" w:eastAsiaTheme="minorHAnsi" w:cstheme="minorBidi"/>
+        <w:rFonts w:asciiTheme="minorHAnsi" w:eastAsiaTheme="minorHAnsi" w:hAnsiTheme="minorHAnsi" w:cstheme="minorBidi"/>
         <w:sz w:val="22"/>
         <w:szCs w:val="22"/>
         <w:lang w:val="es-ES" w:eastAsia="en-US" w:bidi="ar-SA"/>
@@ -3456,17 +3487,17 @@
       </w:pPr>
     </w:pPrDefault>
   </w:docDefaults>
-  <w:latentStyles w:defLockedState="0" w:defUIPriority="99" w:defSemiHidden="0" w:defUnhideWhenUsed="0" w:defQFormat="0" w:count="376">
+  <w:latentStyles w:defLockedState="0" w:defUIPriority="99" w:defSemiHidden="0" w:defUnhideWhenUsed="0" w:defQFormat="0" w:count="377">
     <w:lsdException w:name="Normal" w:uiPriority="0" w:qFormat="1"/>
     <w:lsdException w:name="heading 1" w:uiPriority="9" w:qFormat="1"/>
-    <w:lsdException w:name="heading 2" w:uiPriority="9" w:semiHidden="1" w:unhideWhenUsed="1" w:qFormat="1"/>
-    <w:lsdException w:name="heading 3" w:uiPriority="9" w:semiHidden="1" w:unhideWhenUsed="1" w:qFormat="1"/>
-    <w:lsdException w:name="heading 4" w:uiPriority="9" w:semiHidden="1" w:unhideWhenUsed="1" w:qFormat="1"/>
-    <w:lsdException w:name="heading 5" w:uiPriority="9" w:semiHidden="1" w:unhideWhenUsed="1" w:qFormat="1"/>
-    <w:lsdException w:name="heading 6" w:uiPriority="9" w:semiHidden="1" w:unhideWhenUsed="1" w:qFormat="1"/>
-    <w:lsdException w:name="heading 7" w:uiPriority="9" w:semiHidden="1" w:unhideWhenUsed="1" w:qFormat="1"/>
-    <w:lsdException w:name="heading 8" w:uiPriority="9" w:semiHidden="1" w:unhideWhenUsed="1" w:qFormat="1"/>
-    <w:lsdException w:name="heading 9" w:uiPriority="9" w:semiHidden="1" w:unhideWhenUsed="1" w:qFormat="1"/>
+    <w:lsdException w:name="heading 2" w:semiHidden="1" w:uiPriority="9" w:unhideWhenUsed="1" w:qFormat="1"/>
+    <w:lsdException w:name="heading 3" w:semiHidden="1" w:uiPriority="9" w:unhideWhenUsed="1" w:qFormat="1"/>
+    <w:lsdException w:name="heading 4" w:semiHidden="1" w:uiPriority="9" w:unhideWhenUsed="1" w:qFormat="1"/>
+    <w:lsdException w:name="heading 5" w:semiHidden="1" w:uiPriority="9" w:unhideWhenUsed="1" w:qFormat="1"/>
+    <w:lsdException w:name="heading 6" w:semiHidden="1" w:uiPriority="9" w:unhideWhenUsed="1" w:qFormat="1"/>
+    <w:lsdException w:name="heading 7" w:semiHidden="1" w:uiPriority="9" w:unhideWhenUsed="1" w:qFormat="1"/>
+    <w:lsdException w:name="heading 8" w:semiHidden="1" w:uiPriority="9" w:unhideWhenUsed="1" w:qFormat="1"/>
+    <w:lsdException w:name="heading 9" w:semiHidden="1" w:uiPriority="9" w:unhideWhenUsed="1" w:qFormat="1"/>
     <w:lsdException w:name="index 1" w:semiHidden="1" w:unhideWhenUsed="1"/>
     <w:lsdException w:name="index 2" w:semiHidden="1" w:unhideWhenUsed="1"/>
     <w:lsdException w:name="index 3" w:semiHidden="1" w:unhideWhenUsed="1"/>
@@ -3476,22 +3507,22 @@
     <w:lsdException w:name="index 7" w:semiHidden="1" w:unhideWhenUsed="1"/>
     <w:lsdException w:name="index 8" w:semiHidden="1" w:unhideWhenUsed="1"/>
     <w:lsdException w:name="index 9" w:semiHidden="1" w:unhideWhenUsed="1"/>
-    <w:lsdException w:name="toc 1" w:uiPriority="39" w:semiHidden="1" w:unhideWhenUsed="1"/>
-    <w:lsdException w:name="toc 2" w:uiPriority="39" w:semiHidden="1" w:unhideWhenUsed="1"/>
-    <w:lsdException w:name="toc 3" w:uiPriority="39" w:semiHidden="1" w:unhideWhenUsed="1"/>
-    <w:lsdException w:name="toc 4" w:uiPriority="39" w:semiHidden="1" w:unhideWhenUsed="1"/>
-    <w:lsdException w:name="toc 5" w:uiPriority="39" w:semiHidden="1" w:unhideWhenUsed="1"/>
-    <w:lsdException w:name="toc 6" w:uiPriority="39" w:semiHidden="1" w:unhideWhenUsed="1"/>
-    <w:lsdException w:name="toc 7" w:uiPriority="39" w:semiHidden="1" w:unhideWhenUsed="1"/>
-    <w:lsdException w:name="toc 8" w:uiPriority="39" w:semiHidden="1" w:unhideWhenUsed="1"/>
-    <w:lsdException w:name="toc 9" w:uiPriority="39" w:semiHidden="1" w:unhideWhenUsed="1"/>
+    <w:lsdException w:name="toc 1" w:semiHidden="1" w:uiPriority="39" w:unhideWhenUsed="1"/>
+    <w:lsdException w:name="toc 2" w:semiHidden="1" w:uiPriority="39" w:unhideWhenUsed="1"/>
+    <w:lsdException w:name="toc 3" w:semiHidden="1" w:uiPriority="39" w:unhideWhenUsed="1"/>
+    <w:lsdException w:name="toc 4" w:semiHidden="1" w:uiPriority="39" w:unhideWhenUsed="1"/>
+    <w:lsdException w:name="toc 5" w:semiHidden="1" w:uiPriority="39" w:unhideWhenUsed="1"/>
+    <w:lsdException w:name="toc 6" w:semiHidden="1" w:uiPriority="39" w:unhideWhenUsed="1"/>
+    <w:lsdException w:name="toc 7" w:semiHidden="1" w:uiPriority="39" w:unhideWhenUsed="1"/>
+    <w:lsdException w:name="toc 8" w:semiHidden="1" w:uiPriority="39" w:unhideWhenUsed="1"/>
+    <w:lsdException w:name="toc 9" w:semiHidden="1" w:uiPriority="39" w:unhideWhenUsed="1"/>
     <w:lsdException w:name="Normal Indent" w:semiHidden="1" w:unhideWhenUsed="1"/>
     <w:lsdException w:name="footnote text" w:semiHidden="1" w:unhideWhenUsed="1"/>
     <w:lsdException w:name="annotation text" w:semiHidden="1" w:unhideWhenUsed="1"/>
     <w:lsdException w:name="header" w:semiHidden="1" w:unhideWhenUsed="1"/>
     <w:lsdException w:name="footer" w:semiHidden="1" w:unhideWhenUsed="1"/>
     <w:lsdException w:name="index heading" w:semiHidden="1" w:unhideWhenUsed="1"/>
-    <w:lsdException w:name="caption" w:uiPriority="35" w:semiHidden="1" w:unhideWhenUsed="1" w:qFormat="1"/>
+    <w:lsdException w:name="caption" w:semiHidden="1" w:uiPriority="35" w:unhideWhenUsed="1" w:qFormat="1"/>
     <w:lsdException w:name="table of figures" w:semiHidden="1" w:unhideWhenUsed="1"/>
     <w:lsdException w:name="envelope address" w:semiHidden="1" w:unhideWhenUsed="1"/>
     <w:lsdException w:name="envelope return" w:semiHidden="1" w:unhideWhenUsed="1"/>
@@ -3522,7 +3553,7 @@
     <w:lsdException w:name="Title" w:uiPriority="10" w:qFormat="1"/>
     <w:lsdException w:name="Closing" w:semiHidden="1" w:unhideWhenUsed="1"/>
     <w:lsdException w:name="Signature" w:semiHidden="1" w:unhideWhenUsed="1"/>
-    <w:lsdException w:name="Default Paragraph Font" w:uiPriority="1" w:semiHidden="1" w:unhideWhenUsed="1"/>
+    <w:lsdException w:name="Default Paragraph Font" w:semiHidden="1" w:uiPriority="1" w:unhideWhenUsed="1"/>
     <w:lsdException w:name="Body Text" w:semiHidden="1" w:unhideWhenUsed="1"/>
     <w:lsdException w:name="Body Text Indent" w:semiHidden="1" w:unhideWhenUsed="1"/>
     <w:lsdException w:name="List Continue" w:semiHidden="1" w:unhideWhenUsed="1"/>
@@ -3562,7 +3593,6 @@
     <w:lsdException w:name="HTML Sample" w:semiHidden="1" w:unhideWhenUsed="1"/>
     <w:lsdException w:name="HTML Typewriter" w:semiHidden="1" w:unhideWhenUsed="1"/>
     <w:lsdException w:name="HTML Variable" w:semiHidden="1" w:unhideWhenUsed="1"/>
-    <w:lsdException w:name="Normal Table" w:semiHidden="1" w:unhideWhenUsed="1"/>
     <w:lsdException w:name="annotation subject" w:semiHidden="1" w:unhideWhenUsed="1"/>
     <w:lsdException w:name="No List" w:semiHidden="1" w:unhideWhenUsed="1"/>
     <w:lsdException w:name="Outline List 1" w:semiHidden="1" w:unhideWhenUsed="1"/>
@@ -3609,10 +3639,8 @@
     <w:lsdException w:name="Table Subtle 2" w:semiHidden="1" w:unhideWhenUsed="1"/>
     <w:lsdException w:name="Table Web 1" w:semiHidden="1" w:unhideWhenUsed="1"/>
     <w:lsdException w:name="Table Web 2" w:semiHidden="1" w:unhideWhenUsed="1"/>
-    <w:lsdException w:name="Table Web 3" w:semiHidden="1" w:unhideWhenUsed="1"/>
     <w:lsdException w:name="Balloon Text" w:semiHidden="1" w:unhideWhenUsed="1"/>
     <w:lsdException w:name="Table Grid" w:uiPriority="39"/>
-    <w:lsdException w:name="Table Theme" w:semiHidden="1" w:unhideWhenUsed="1"/>
     <w:lsdException w:name="Placeholder Text" w:semiHidden="1"/>
     <w:lsdException w:name="No Spacing" w:uiPriority="1" w:qFormat="1"/>
     <w:lsdException w:name="Light Shading" w:uiPriority="60"/>
@@ -3722,8 +3750,8 @@
     <w:lsdException w:name="Subtle Reference" w:uiPriority="31" w:qFormat="1"/>
     <w:lsdException w:name="Intense Reference" w:uiPriority="32" w:qFormat="1"/>
     <w:lsdException w:name="Book Title" w:uiPriority="33" w:qFormat="1"/>
-    <w:lsdException w:name="Bibliography" w:uiPriority="37" w:semiHidden="1" w:unhideWhenUsed="1"/>
-    <w:lsdException w:name="TOC Heading" w:uiPriority="39" w:semiHidden="1" w:unhideWhenUsed="1" w:qFormat="1"/>
+    <w:lsdException w:name="Bibliography" w:semiHidden="1" w:uiPriority="37" w:unhideWhenUsed="1"/>
+    <w:lsdException w:name="TOC Heading" w:semiHidden="1" w:uiPriority="39" w:unhideWhenUsed="1" w:qFormat="1"/>
     <w:lsdException w:name="Plain Table 1" w:uiPriority="41"/>
     <w:lsdException w:name="Plain Table 2" w:uiPriority="42"/>
     <w:lsdException w:name="Plain Table 3" w:uiPriority="43"/>
@@ -3833,18 +3861,19 @@
     <w:lsdException w:name="Hashtag" w:semiHidden="1" w:unhideWhenUsed="1"/>
     <w:lsdException w:name="Unresolved Mention" w:semiHidden="1" w:unhideWhenUsed="1"/>
     <w:lsdException w:name="Smart Link" w:semiHidden="1" w:unhideWhenUsed="1"/>
+    <w:lsdException w:name="Smart Link Error" w:semiHidden="1" w:unhideWhenUsed="1"/>
   </w:latentStyles>
-  <w:style w:type="paragraph" w:styleId="Normal" w:default="1">
+  <w:style w:type="paragraph" w:default="1" w:styleId="Normal">
     <w:name w:val="Normal"/>
     <w:qFormat/>
   </w:style>
-  <w:style w:type="character" w:styleId="Fuentedeprrafopredeter" w:default="1">
+  <w:style w:type="character" w:default="1" w:styleId="Fuentedeprrafopredeter">
     <w:name w:val="Default Paragraph Font"/>
     <w:uiPriority w:val="1"/>
     <w:semiHidden/>
     <w:unhideWhenUsed/>
   </w:style>
-  <w:style w:type="table" w:styleId="Tablanormal" w:default="1">
+  <w:style w:type="table" w:default="1" w:styleId="Tablanormal">
     <w:name w:val="Normal Table"/>
     <w:uiPriority w:val="99"/>
     <w:semiHidden/>
@@ -3859,7 +3888,7 @@
       </w:tblCellMar>
     </w:tblPr>
   </w:style>
-  <w:style w:type="numbering" w:styleId="Sinlista" w:default="1">
+  <w:style w:type="numbering" w:default="1" w:styleId="Sinlista">
     <w:name w:val="No List"/>
     <w:uiPriority w:val="99"/>
     <w:semiHidden/>

</xml_diff>